<commit_message>
Edited the code to output p-values for the KM curves
</commit_message>
<xml_diff>
--- a/thabs_PHD/A.I on AI - ORIGINAL ARTICLE 21-04 jbs-trpm-BA - jbs.docx
+++ b/thabs_PHD/A.I on AI - ORIGINAL ARTICLE 21-04 jbs-trpm-BA - jbs.docx
@@ -26755,54 +26755,107 @@
           <w:sz w:val="20"/>
         </w:rPr>
       </w:pPr>
-      <w:r>
-        <w:rPr>
-          <w:noProof/>
-          <w:sz w:val="20"/>
-        </w:rPr>
-        <w:lastRenderedPageBreak/>
-        <w:drawing>
-          <wp:inline distT="0" distB="0" distL="0" distR="0" wp14:anchorId="203457F4" wp14:editId="5A1FB18B">
-            <wp:extent cx="3324225" cy="2991803"/>
-            <wp:effectExtent l="0" t="0" r="0" b="0"/>
-            <wp:docPr id="10" name="Picture 10"/>
-            <wp:cNvGraphicFramePr>
-              <a:graphicFrameLocks xmlns:a="http://schemas.openxmlformats.org/drawingml/2006/main" noChangeAspect="1"/>
-            </wp:cNvGraphicFramePr>
-            <a:graphic xmlns:a="http://schemas.openxmlformats.org/drawingml/2006/main">
-              <a:graphicData uri="http://schemas.openxmlformats.org/drawingml/2006/picture">
-                <pic:pic xmlns:pic="http://schemas.openxmlformats.org/drawingml/2006/picture">
-                  <pic:nvPicPr>
-                    <pic:cNvPr id="10" name="boxplot_1.png"/>
-                    <pic:cNvPicPr/>
-                  </pic:nvPicPr>
-                  <pic:blipFill>
-                    <a:blip r:embed="rId18" cstate="print">
-                      <a:extLst>
-                        <a:ext uri="{28A0092B-C50C-407E-A947-70E740481C1C}">
-                          <a14:useLocalDpi xmlns:a14="http://schemas.microsoft.com/office/drawing/2010/main" val="0"/>
-                        </a:ext>
-                      </a:extLst>
-                    </a:blip>
-                    <a:stretch>
-                      <a:fillRect/>
-                    </a:stretch>
-                  </pic:blipFill>
-                  <pic:spPr>
-                    <a:xfrm>
-                      <a:off x="0" y="0"/>
-                      <a:ext cx="3325663" cy="2993097"/>
-                    </a:xfrm>
-                    <a:prstGeom prst="rect">
-                      <a:avLst/>
-                    </a:prstGeom>
-                  </pic:spPr>
-                </pic:pic>
-              </a:graphicData>
-            </a:graphic>
-          </wp:inline>
-        </w:drawing>
-      </w:r>
+      <w:del w:id="60" w:author="Joseph B Sempa" w:date="2025-04-23T21:23:00Z">
+        <w:r>
+          <w:rPr>
+            <w:noProof/>
+            <w:sz w:val="20"/>
+          </w:rPr>
+          <w:lastRenderedPageBreak/>
+          <w:drawing>
+            <wp:inline distT="0" distB="0" distL="0" distR="0" wp14:anchorId="203457F4" wp14:editId="1B791C74">
+              <wp:extent cx="3324225" cy="2991803"/>
+              <wp:effectExtent l="0" t="0" r="0" b="0"/>
+              <wp:docPr id="10" name="Picture 10"/>
+              <wp:cNvGraphicFramePr>
+                <a:graphicFrameLocks xmlns:a="http://schemas.openxmlformats.org/drawingml/2006/main" noChangeAspect="1"/>
+              </wp:cNvGraphicFramePr>
+              <a:graphic xmlns:a="http://schemas.openxmlformats.org/drawingml/2006/main">
+                <a:graphicData uri="http://schemas.openxmlformats.org/drawingml/2006/picture">
+                  <pic:pic xmlns:pic="http://schemas.openxmlformats.org/drawingml/2006/picture">
+                    <pic:nvPicPr>
+                      <pic:cNvPr id="10" name="boxplot_1.png"/>
+                      <pic:cNvPicPr/>
+                    </pic:nvPicPr>
+                    <pic:blipFill>
+                      <a:blip r:embed="rId18" cstate="print">
+                        <a:extLst>
+                          <a:ext uri="{28A0092B-C50C-407E-A947-70E740481C1C}">
+                            <a14:useLocalDpi xmlns:a14="http://schemas.microsoft.com/office/drawing/2010/main" val="0"/>
+                          </a:ext>
+                        </a:extLst>
+                      </a:blip>
+                      <a:stretch>
+                        <a:fillRect/>
+                      </a:stretch>
+                    </pic:blipFill>
+                    <pic:spPr>
+                      <a:xfrm>
+                        <a:off x="0" y="0"/>
+                        <a:ext cx="3325663" cy="2993097"/>
+                      </a:xfrm>
+                      <a:prstGeom prst="rect">
+                        <a:avLst/>
+                      </a:prstGeom>
+                    </pic:spPr>
+                  </pic:pic>
+                </a:graphicData>
+              </a:graphic>
+            </wp:inline>
+          </w:drawing>
+        </w:r>
+      </w:del>
+      <w:bookmarkStart w:id="61" w:name="_GoBack"/>
+      <w:ins w:id="62" w:author="Joseph B Sempa" w:date="2025-04-23T21:24:00Z">
+        <w:r>
+          <w:rPr>
+            <w:noProof/>
+            <w:sz w:val="20"/>
+          </w:rPr>
+          <w:drawing>
+            <wp:inline distT="0" distB="0" distL="0" distR="0" wp14:anchorId="1CBF4CD1" wp14:editId="3B337BCE">
+              <wp:extent cx="3005667" cy="2705100"/>
+              <wp:effectExtent l="0" t="0" r="4445" b="0"/>
+              <wp:docPr id="12" name="Picture 12"/>
+              <wp:cNvGraphicFramePr>
+                <a:graphicFrameLocks xmlns:a="http://schemas.openxmlformats.org/drawingml/2006/main" noChangeAspect="1"/>
+              </wp:cNvGraphicFramePr>
+              <a:graphic xmlns:a="http://schemas.openxmlformats.org/drawingml/2006/main">
+                <a:graphicData uri="http://schemas.openxmlformats.org/drawingml/2006/picture">
+                  <pic:pic xmlns:pic="http://schemas.openxmlformats.org/drawingml/2006/picture">
+                    <pic:nvPicPr>
+                      <pic:cNvPr id="12" name="boxplot_1.png"/>
+                      <pic:cNvPicPr/>
+                    </pic:nvPicPr>
+                    <pic:blipFill>
+                      <a:blip r:embed="rId19" cstate="print">
+                        <a:extLst>
+                          <a:ext uri="{28A0092B-C50C-407E-A947-70E740481C1C}">
+                            <a14:useLocalDpi xmlns:a14="http://schemas.microsoft.com/office/drawing/2010/main" val="0"/>
+                          </a:ext>
+                        </a:extLst>
+                      </a:blip>
+                      <a:stretch>
+                        <a:fillRect/>
+                      </a:stretch>
+                    </pic:blipFill>
+                    <pic:spPr>
+                      <a:xfrm>
+                        <a:off x="0" y="0"/>
+                        <a:ext cx="3008176" cy="2707358"/>
+                      </a:xfrm>
+                      <a:prstGeom prst="rect">
+                        <a:avLst/>
+                      </a:prstGeom>
+                    </pic:spPr>
+                  </pic:pic>
+                </a:graphicData>
+              </a:graphic>
+            </wp:inline>
+          </w:drawing>
+        </w:r>
+      </w:ins>
+      <w:bookmarkEnd w:id="61"/>
     </w:p>
     <w:p>
       <w:pPr>
@@ -28815,7 +28868,6 @@
                 <w:sz w:val="18"/>
                 <w:szCs w:val="18"/>
               </w:rPr>
-              <w:lastRenderedPageBreak/>
               <w:t>Increased skin pigmentation</w:t>
             </w:r>
           </w:p>
@@ -28936,6 +28988,7 @@
                 <w:sz w:val="18"/>
                 <w:szCs w:val="18"/>
               </w:rPr>
+              <w:lastRenderedPageBreak/>
               <w:t>Nausea</w:t>
             </w:r>
           </w:p>
@@ -32668,7 +32721,6 @@
                 <w:sz w:val="18"/>
                 <w:szCs w:val="18"/>
               </w:rPr>
-              <w:lastRenderedPageBreak/>
               <w:t>White cell count X10</w:t>
             </w:r>
             <w:r>
@@ -32800,6 +32852,7 @@
                 <w:sz w:val="18"/>
                 <w:szCs w:val="18"/>
               </w:rPr>
+              <w:lastRenderedPageBreak/>
               <w:t>Lymphocyte count X10</w:t>
             </w:r>
             <w:r>
@@ -33614,7 +33667,7 @@
         <w:gridCol w:w="2259"/>
         <w:gridCol w:w="2260"/>
         <w:gridCol w:w="2213"/>
-        <w:tblGridChange w:id="60">
+        <w:tblGridChange w:id="63">
           <w:tblGrid>
             <w:gridCol w:w="3498"/>
             <w:gridCol w:w="2259"/>
@@ -33625,7 +33678,7 @@
       </w:tblGrid>
       <w:tr>
         <w:trPr>
-          <w:ins w:id="61" w:author="Joseph Sempa" w:date="2025-04-22T17:17:00Z"/>
+          <w:ins w:id="64" w:author="Joseph Sempa" w:date="2025-04-22T17:17:00Z"/>
         </w:trPr>
         <w:tc>
           <w:tcPr>
@@ -33634,11 +33687,11 @@
           <w:p>
             <w:pPr>
               <w:rPr>
-                <w:ins w:id="62" w:author="Joseph Sempa" w:date="2025-04-22T17:17:00Z"/>
+                <w:ins w:id="65" w:author="Joseph Sempa" w:date="2025-04-22T17:17:00Z"/>
                 <w:w w:val="80"/>
               </w:rPr>
             </w:pPr>
-            <w:ins w:id="63" w:author="Joseph B Sempa" w:date="2025-04-22T21:40:00Z">
+            <w:ins w:id="66" w:author="Joseph B Sempa" w:date="2025-04-22T21:40:00Z">
               <w:r>
                 <w:rPr>
                   <w:b/>
@@ -33659,11 +33712,11 @@
           <w:p>
             <w:pPr>
               <w:rPr>
-                <w:ins w:id="64" w:author="Joseph Sempa" w:date="2025-04-22T17:17:00Z"/>
+                <w:ins w:id="67" w:author="Joseph Sempa" w:date="2025-04-22T17:17:00Z"/>
                 <w:w w:val="80"/>
               </w:rPr>
             </w:pPr>
-            <w:ins w:id="65" w:author="Joseph B Sempa" w:date="2025-04-22T21:40:00Z">
+            <w:ins w:id="68" w:author="Joseph B Sempa" w:date="2025-04-22T21:40:00Z">
               <w:r>
                 <w:rPr>
                   <w:b/>
@@ -33717,11 +33770,11 @@
           <w:p>
             <w:pPr>
               <w:rPr>
-                <w:ins w:id="66" w:author="Joseph Sempa" w:date="2025-04-22T17:17:00Z"/>
+                <w:ins w:id="69" w:author="Joseph Sempa" w:date="2025-04-22T17:17:00Z"/>
                 <w:w w:val="80"/>
               </w:rPr>
             </w:pPr>
-            <w:ins w:id="67" w:author="Joseph B Sempa" w:date="2025-04-22T21:40:00Z">
+            <w:ins w:id="70" w:author="Joseph B Sempa" w:date="2025-04-22T21:40:00Z">
               <w:r>
                 <w:rPr>
                   <w:b/>
@@ -33775,11 +33828,11 @@
           <w:p>
             <w:pPr>
               <w:rPr>
-                <w:ins w:id="68" w:author="Joseph Sempa" w:date="2025-04-22T17:17:00Z"/>
+                <w:ins w:id="71" w:author="Joseph Sempa" w:date="2025-04-22T17:17:00Z"/>
                 <w:w w:val="80"/>
               </w:rPr>
             </w:pPr>
-            <w:ins w:id="69" w:author="Joseph B Sempa" w:date="2025-04-22T21:40:00Z">
+            <w:ins w:id="72" w:author="Joseph B Sempa" w:date="2025-04-22T21:40:00Z">
               <w:r>
                 <w:rPr>
                   <w:b/>
@@ -33808,20 +33861,20 @@
       <w:tr>
         <w:tblPrEx>
           <w:tblW w:w="0" w:type="auto"/>
-          <w:tblPrExChange w:id="70" w:author="Joseph B Sempa" w:date="2025-04-22T21:40:00Z">
+          <w:tblPrExChange w:id="73" w:author="Joseph B Sempa" w:date="2025-04-22T21:40:00Z">
             <w:tblPrEx>
               <w:tblW w:w="0" w:type="auto"/>
             </w:tblPrEx>
           </w:tblPrExChange>
         </w:tblPrEx>
         <w:trPr>
-          <w:ins w:id="71" w:author="Joseph Sempa" w:date="2025-04-22T17:17:00Z"/>
-          <w:del w:id="72" w:author="Joseph B Sempa" w:date="2025-04-22T21:40:00Z"/>
+          <w:ins w:id="74" w:author="Joseph Sempa" w:date="2025-04-22T17:17:00Z"/>
+          <w:del w:id="75" w:author="Joseph B Sempa" w:date="2025-04-22T21:40:00Z"/>
         </w:trPr>
         <w:tc>
           <w:tcPr>
             <w:tcW w:w="0" w:type="auto"/>
-            <w:tcPrChange w:id="73" w:author="Joseph B Sempa" w:date="2025-04-22T21:40:00Z">
+            <w:tcPrChange w:id="76" w:author="Joseph B Sempa" w:date="2025-04-22T21:40:00Z">
               <w:tcPr>
                 <w:tcW w:w="0" w:type="auto"/>
               </w:tcPr>
@@ -33833,14 +33886,14 @@
               <w:ind w:left="100" w:right="100"/>
               <w:jc w:val="center"/>
               <w:rPr>
-                <w:ins w:id="74" w:author="Joseph Sempa" w:date="2025-04-22T17:17:00Z"/>
-                <w:del w:id="75" w:author="Joseph B Sempa" w:date="2025-04-22T21:40:00Z"/>
-                <w:sz w:val="18"/>
-                <w:szCs w:val="18"/>
-                <w:rPrChange w:id="76" w:author="Joseph Sempa" w:date="2025-04-22T17:17:00Z">
+                <w:ins w:id="77" w:author="Joseph Sempa" w:date="2025-04-22T17:17:00Z"/>
+                <w:del w:id="78" w:author="Joseph B Sempa" w:date="2025-04-22T21:40:00Z"/>
+                <w:sz w:val="18"/>
+                <w:szCs w:val="18"/>
+                <w:rPrChange w:id="79" w:author="Joseph Sempa" w:date="2025-04-22T17:17:00Z">
                   <w:rPr>
-                    <w:ins w:id="77" w:author="Joseph Sempa" w:date="2025-04-22T17:17:00Z"/>
-                    <w:del w:id="78" w:author="Joseph B Sempa" w:date="2025-04-22T21:40:00Z"/>
+                    <w:ins w:id="80" w:author="Joseph Sempa" w:date="2025-04-22T17:17:00Z"/>
+                    <w:del w:id="81" w:author="Joseph B Sempa" w:date="2025-04-22T21:40:00Z"/>
                     <w:rFonts w:ascii="Segoe UI" w:eastAsia="Times New Roman" w:hAnsi="Segoe UI" w:cs="Segoe UI"/>
                     <w:b/>
                     <w:bCs/>
@@ -33851,7 +33904,7 @@
                   </w:rPr>
                 </w:rPrChange>
               </w:rPr>
-              <w:pPrChange w:id="79" w:author="Joseph Sempa" w:date="2025-04-22T17:17:00Z">
+              <w:pPrChange w:id="82" w:author="Joseph Sempa" w:date="2025-04-22T17:17:00Z">
                 <w:pPr>
                   <w:widowControl/>
                   <w:autoSpaceDE/>
@@ -33861,13 +33914,13 @@
                 </w:pPr>
               </w:pPrChange>
             </w:pPr>
-            <w:ins w:id="80" w:author="Joseph Sempa" w:date="2025-04-22T17:17:00Z">
-              <w:del w:id="81" w:author="Joseph B Sempa" w:date="2025-04-22T21:40:00Z">
+            <w:ins w:id="83" w:author="Joseph Sempa" w:date="2025-04-22T17:17:00Z">
+              <w:del w:id="84" w:author="Joseph B Sempa" w:date="2025-04-22T21:40:00Z">
                 <w:r>
                   <w:rPr>
                     <w:sz w:val="18"/>
                     <w:szCs w:val="18"/>
-                    <w:rPrChange w:id="82" w:author="Joseph Sempa" w:date="2025-04-22T17:17:00Z">
+                    <w:rPrChange w:id="85" w:author="Joseph Sempa" w:date="2025-04-22T17:17:00Z">
                       <w:rPr>
                         <w:rFonts w:ascii="Segoe UI" w:eastAsia="Times New Roman" w:hAnsi="Segoe UI" w:cs="Segoe UI"/>
                         <w:b/>
@@ -33888,7 +33941,7 @@
         <w:tc>
           <w:tcPr>
             <w:tcW w:w="0" w:type="auto"/>
-            <w:tcPrChange w:id="83" w:author="Joseph B Sempa" w:date="2025-04-22T21:40:00Z">
+            <w:tcPrChange w:id="86" w:author="Joseph B Sempa" w:date="2025-04-22T21:40:00Z">
               <w:tcPr>
                 <w:tcW w:w="0" w:type="auto"/>
               </w:tcPr>
@@ -33900,14 +33953,14 @@
               <w:ind w:left="100" w:right="100"/>
               <w:jc w:val="center"/>
               <w:rPr>
-                <w:ins w:id="84" w:author="Joseph Sempa" w:date="2025-04-22T17:17:00Z"/>
-                <w:del w:id="85" w:author="Joseph B Sempa" w:date="2025-04-22T21:40:00Z"/>
-                <w:sz w:val="18"/>
-                <w:szCs w:val="18"/>
-                <w:rPrChange w:id="86" w:author="Joseph Sempa" w:date="2025-04-22T17:17:00Z">
+                <w:ins w:id="87" w:author="Joseph Sempa" w:date="2025-04-22T17:17:00Z"/>
+                <w:del w:id="88" w:author="Joseph B Sempa" w:date="2025-04-22T21:40:00Z"/>
+                <w:sz w:val="18"/>
+                <w:szCs w:val="18"/>
+                <w:rPrChange w:id="89" w:author="Joseph Sempa" w:date="2025-04-22T17:17:00Z">
                   <w:rPr>
-                    <w:ins w:id="87" w:author="Joseph Sempa" w:date="2025-04-22T17:17:00Z"/>
-                    <w:del w:id="88" w:author="Joseph B Sempa" w:date="2025-04-22T21:40:00Z"/>
+                    <w:ins w:id="90" w:author="Joseph Sempa" w:date="2025-04-22T17:17:00Z"/>
+                    <w:del w:id="91" w:author="Joseph B Sempa" w:date="2025-04-22T21:40:00Z"/>
                     <w:rFonts w:ascii="Segoe UI" w:eastAsia="Times New Roman" w:hAnsi="Segoe UI" w:cs="Segoe UI"/>
                     <w:color w:val="333333"/>
                     <w:sz w:val="24"/>
@@ -33916,7 +33969,7 @@
                   </w:rPr>
                 </w:rPrChange>
               </w:rPr>
-              <w:pPrChange w:id="89" w:author="Joseph Sempa" w:date="2025-04-22T17:17:00Z">
+              <w:pPrChange w:id="92" w:author="Joseph Sempa" w:date="2025-04-22T17:17:00Z">
                 <w:pPr>
                   <w:widowControl/>
                   <w:autoSpaceDE/>
@@ -33927,13 +33980,13 @@
                 </w:pPr>
               </w:pPrChange>
             </w:pPr>
-            <w:ins w:id="90" w:author="Joseph Sempa" w:date="2025-04-22T17:17:00Z">
-              <w:del w:id="91" w:author="Joseph B Sempa" w:date="2025-04-22T21:40:00Z">
+            <w:ins w:id="93" w:author="Joseph Sempa" w:date="2025-04-22T17:17:00Z">
+              <w:del w:id="94" w:author="Joseph B Sempa" w:date="2025-04-22T21:40:00Z">
                 <w:r>
                   <w:rPr>
                     <w:sz w:val="18"/>
                     <w:szCs w:val="18"/>
-                    <w:rPrChange w:id="92" w:author="Joseph Sempa" w:date="2025-04-22T17:17:00Z">
+                    <w:rPrChange w:id="95" w:author="Joseph Sempa" w:date="2025-04-22T17:17:00Z">
                       <w:rPr>
                         <w:rFonts w:ascii="Segoe UI" w:eastAsia="Times New Roman" w:hAnsi="Segoe UI" w:cs="Segoe UI"/>
                         <w:color w:val="333333"/>
@@ -33952,7 +34005,7 @@
         <w:tc>
           <w:tcPr>
             <w:tcW w:w="0" w:type="auto"/>
-            <w:tcPrChange w:id="93" w:author="Joseph B Sempa" w:date="2025-04-22T21:40:00Z">
+            <w:tcPrChange w:id="96" w:author="Joseph B Sempa" w:date="2025-04-22T21:40:00Z">
               <w:tcPr>
                 <w:tcW w:w="0" w:type="auto"/>
               </w:tcPr>
@@ -33964,14 +34017,14 @@
               <w:ind w:left="100" w:right="100"/>
               <w:jc w:val="center"/>
               <w:rPr>
-                <w:ins w:id="94" w:author="Joseph Sempa" w:date="2025-04-22T17:17:00Z"/>
-                <w:del w:id="95" w:author="Joseph B Sempa" w:date="2025-04-22T21:40:00Z"/>
-                <w:sz w:val="18"/>
-                <w:szCs w:val="18"/>
-                <w:rPrChange w:id="96" w:author="Joseph Sempa" w:date="2025-04-22T17:17:00Z">
+                <w:ins w:id="97" w:author="Joseph Sempa" w:date="2025-04-22T17:17:00Z"/>
+                <w:del w:id="98" w:author="Joseph B Sempa" w:date="2025-04-22T21:40:00Z"/>
+                <w:sz w:val="18"/>
+                <w:szCs w:val="18"/>
+                <w:rPrChange w:id="99" w:author="Joseph Sempa" w:date="2025-04-22T17:17:00Z">
                   <w:rPr>
-                    <w:ins w:id="97" w:author="Joseph Sempa" w:date="2025-04-22T17:17:00Z"/>
-                    <w:del w:id="98" w:author="Joseph B Sempa" w:date="2025-04-22T21:40:00Z"/>
+                    <w:ins w:id="100" w:author="Joseph Sempa" w:date="2025-04-22T17:17:00Z"/>
+                    <w:del w:id="101" w:author="Joseph B Sempa" w:date="2025-04-22T21:40:00Z"/>
                     <w:rFonts w:ascii="Segoe UI" w:eastAsia="Times New Roman" w:hAnsi="Segoe UI" w:cs="Segoe UI"/>
                     <w:color w:val="333333"/>
                     <w:sz w:val="24"/>
@@ -33980,7 +34033,7 @@
                   </w:rPr>
                 </w:rPrChange>
               </w:rPr>
-              <w:pPrChange w:id="99" w:author="Joseph Sempa" w:date="2025-04-22T17:17:00Z">
+              <w:pPrChange w:id="102" w:author="Joseph Sempa" w:date="2025-04-22T17:17:00Z">
                 <w:pPr>
                   <w:widowControl/>
                   <w:autoSpaceDE/>
@@ -33991,13 +34044,13 @@
                 </w:pPr>
               </w:pPrChange>
             </w:pPr>
-            <w:ins w:id="100" w:author="Joseph Sempa" w:date="2025-04-22T17:17:00Z">
-              <w:del w:id="101" w:author="Joseph B Sempa" w:date="2025-04-22T21:40:00Z">
+            <w:ins w:id="103" w:author="Joseph Sempa" w:date="2025-04-22T17:17:00Z">
+              <w:del w:id="104" w:author="Joseph B Sempa" w:date="2025-04-22T21:40:00Z">
                 <w:r>
                   <w:rPr>
                     <w:sz w:val="18"/>
                     <w:szCs w:val="18"/>
-                    <w:rPrChange w:id="102" w:author="Joseph Sempa" w:date="2025-04-22T17:17:00Z">
+                    <w:rPrChange w:id="105" w:author="Joseph Sempa" w:date="2025-04-22T17:17:00Z">
                       <w:rPr>
                         <w:rFonts w:ascii="Segoe UI" w:eastAsia="Times New Roman" w:hAnsi="Segoe UI" w:cs="Segoe UI"/>
                         <w:color w:val="333333"/>
@@ -34016,7 +34069,7 @@
         <w:tc>
           <w:tcPr>
             <w:tcW w:w="0" w:type="auto"/>
-            <w:tcPrChange w:id="103" w:author="Joseph B Sempa" w:date="2025-04-22T21:40:00Z">
+            <w:tcPrChange w:id="106" w:author="Joseph B Sempa" w:date="2025-04-22T21:40:00Z">
               <w:tcPr>
                 <w:tcW w:w="0" w:type="auto"/>
               </w:tcPr>
@@ -34028,14 +34081,14 @@
               <w:ind w:left="100" w:right="100"/>
               <w:jc w:val="center"/>
               <w:rPr>
-                <w:ins w:id="104" w:author="Joseph Sempa" w:date="2025-04-22T17:17:00Z"/>
-                <w:del w:id="105" w:author="Joseph B Sempa" w:date="2025-04-22T21:40:00Z"/>
-                <w:sz w:val="18"/>
-                <w:szCs w:val="18"/>
-                <w:rPrChange w:id="106" w:author="Joseph Sempa" w:date="2025-04-22T17:17:00Z">
+                <w:ins w:id="107" w:author="Joseph Sempa" w:date="2025-04-22T17:17:00Z"/>
+                <w:del w:id="108" w:author="Joseph B Sempa" w:date="2025-04-22T21:40:00Z"/>
+                <w:sz w:val="18"/>
+                <w:szCs w:val="18"/>
+                <w:rPrChange w:id="109" w:author="Joseph Sempa" w:date="2025-04-22T17:17:00Z">
                   <w:rPr>
-                    <w:ins w:id="107" w:author="Joseph Sempa" w:date="2025-04-22T17:17:00Z"/>
-                    <w:del w:id="108" w:author="Joseph B Sempa" w:date="2025-04-22T21:40:00Z"/>
+                    <w:ins w:id="110" w:author="Joseph Sempa" w:date="2025-04-22T17:17:00Z"/>
+                    <w:del w:id="111" w:author="Joseph B Sempa" w:date="2025-04-22T21:40:00Z"/>
                     <w:rFonts w:ascii="Segoe UI" w:eastAsia="Times New Roman" w:hAnsi="Segoe UI" w:cs="Segoe UI"/>
                     <w:color w:val="333333"/>
                     <w:sz w:val="24"/>
@@ -34044,7 +34097,7 @@
                   </w:rPr>
                 </w:rPrChange>
               </w:rPr>
-              <w:pPrChange w:id="109" w:author="Joseph Sempa" w:date="2025-04-22T17:17:00Z">
+              <w:pPrChange w:id="112" w:author="Joseph Sempa" w:date="2025-04-22T17:17:00Z">
                 <w:pPr>
                   <w:widowControl/>
                   <w:autoSpaceDE/>
@@ -34055,13 +34108,13 @@
                 </w:pPr>
               </w:pPrChange>
             </w:pPr>
-            <w:ins w:id="110" w:author="Joseph Sempa" w:date="2025-04-22T17:17:00Z">
-              <w:del w:id="111" w:author="Joseph B Sempa" w:date="2025-04-22T21:40:00Z">
+            <w:ins w:id="113" w:author="Joseph Sempa" w:date="2025-04-22T17:17:00Z">
+              <w:del w:id="114" w:author="Joseph B Sempa" w:date="2025-04-22T21:40:00Z">
                 <w:r>
                   <w:rPr>
                     <w:sz w:val="18"/>
                     <w:szCs w:val="18"/>
-                    <w:rPrChange w:id="112" w:author="Joseph Sempa" w:date="2025-04-22T17:17:00Z">
+                    <w:rPrChange w:id="115" w:author="Joseph Sempa" w:date="2025-04-22T17:17:00Z">
                       <w:rPr>
                         <w:rFonts w:ascii="Segoe UI" w:eastAsia="Times New Roman" w:hAnsi="Segoe UI" w:cs="Segoe UI"/>
                         <w:color w:val="333333"/>
@@ -34080,7 +34133,7 @@
       </w:tr>
       <w:tr>
         <w:trPr>
-          <w:ins w:id="113" w:author="Joseph Sempa" w:date="2025-04-22T17:17:00Z"/>
+          <w:ins w:id="116" w:author="Joseph Sempa" w:date="2025-04-22T17:17:00Z"/>
         </w:trPr>
         <w:tc>
           <w:tcPr>
@@ -34089,12 +34142,12 @@
           <w:p>
             <w:pPr>
               <w:rPr>
-                <w:ins w:id="114" w:author="Joseph Sempa" w:date="2025-04-22T17:17:00Z"/>
+                <w:ins w:id="117" w:author="Joseph Sempa" w:date="2025-04-22T17:17:00Z"/>
                 <w:w w:val="80"/>
               </w:rPr>
             </w:pPr>
             <w:proofErr w:type="spellStart"/>
-            <w:ins w:id="115" w:author="Joseph B Sempa" w:date="2025-04-22T21:40:00Z">
+            <w:ins w:id="118" w:author="Joseph B Sempa" w:date="2025-04-22T21:40:00Z">
               <w:r>
                 <w:rPr>
                   <w:sz w:val="18"/>
@@ -34113,11 +34166,11 @@
           <w:p>
             <w:pPr>
               <w:rPr>
-                <w:ins w:id="116" w:author="Joseph Sempa" w:date="2025-04-22T17:17:00Z"/>
+                <w:ins w:id="119" w:author="Joseph Sempa" w:date="2025-04-22T17:17:00Z"/>
                 <w:w w:val="80"/>
               </w:rPr>
             </w:pPr>
-            <w:ins w:id="117" w:author="Joseph B Sempa" w:date="2025-04-22T21:40:00Z">
+            <w:ins w:id="120" w:author="Joseph B Sempa" w:date="2025-04-22T21:40:00Z">
               <w:r>
                 <w:rPr>
                   <w:sz w:val="18"/>
@@ -34135,11 +34188,11 @@
           <w:p>
             <w:pPr>
               <w:rPr>
-                <w:ins w:id="118" w:author="Joseph Sempa" w:date="2025-04-22T17:17:00Z"/>
+                <w:ins w:id="121" w:author="Joseph Sempa" w:date="2025-04-22T17:17:00Z"/>
                 <w:w w:val="80"/>
               </w:rPr>
             </w:pPr>
-            <w:ins w:id="119" w:author="Joseph B Sempa" w:date="2025-04-22T21:40:00Z">
+            <w:ins w:id="122" w:author="Joseph B Sempa" w:date="2025-04-22T21:40:00Z">
               <w:r>
                 <w:rPr>
                   <w:sz w:val="18"/>
@@ -34157,11 +34210,11 @@
           <w:p>
             <w:pPr>
               <w:rPr>
-                <w:ins w:id="120" w:author="Joseph Sempa" w:date="2025-04-22T17:17:00Z"/>
+                <w:ins w:id="123" w:author="Joseph Sempa" w:date="2025-04-22T17:17:00Z"/>
                 <w:w w:val="80"/>
               </w:rPr>
             </w:pPr>
-            <w:ins w:id="121" w:author="Joseph B Sempa" w:date="2025-04-22T21:40:00Z">
+            <w:ins w:id="124" w:author="Joseph B Sempa" w:date="2025-04-22T21:40:00Z">
               <w:r>
                 <w:rPr>
                   <w:sz w:val="18"/>
@@ -34177,10 +34230,10 @@
     <w:p>
       <w:pPr>
         <w:rPr>
-          <w:ins w:id="122" w:author="Joseph Sempa" w:date="2025-04-22T17:16:00Z"/>
+          <w:ins w:id="125" w:author="Joseph Sempa" w:date="2025-04-22T17:16:00Z"/>
           <w:w w:val="80"/>
         </w:rPr>
-        <w:pPrChange w:id="123" w:author="Joseph Sempa" w:date="2025-04-22T17:16:00Z">
+        <w:pPrChange w:id="126" w:author="Joseph Sempa" w:date="2025-04-22T17:16:00Z">
           <w:pPr>
             <w:pStyle w:val="Heading3"/>
             <w:ind w:left="0"/>
@@ -38964,7 +39017,7 @@
       <w:tr>
         <w:trPr>
           <w:trHeight w:val="206"/>
-          <w:ins w:id="124" w:author="Thabiso Mofokeng" w:date="2025-04-16T13:17:00Z"/>
+          <w:ins w:id="127" w:author="Thabiso Mofokeng" w:date="2025-04-16T13:17:00Z"/>
         </w:trPr>
         <w:tc>
           <w:tcPr>
@@ -38976,13 +39029,13 @@
               <w:spacing w:line="187" w:lineRule="exact"/>
               <w:ind w:left="110"/>
               <w:rPr>
-                <w:ins w:id="125" w:author="Thabiso Mofokeng" w:date="2025-04-16T13:17:00Z"/>
+                <w:ins w:id="128" w:author="Thabiso Mofokeng" w:date="2025-04-16T13:17:00Z"/>
                 <w:sz w:val="18"/>
                 <w:szCs w:val="18"/>
               </w:rPr>
             </w:pPr>
             <w:proofErr w:type="spellStart"/>
-            <w:ins w:id="126" w:author="Thabiso Mofokeng" w:date="2025-04-16T13:32:00Z">
+            <w:ins w:id="129" w:author="Thabiso Mofokeng" w:date="2025-04-16T13:32:00Z">
               <w:r>
                 <w:rPr>
                   <w:sz w:val="18"/>
@@ -39011,12 +39064,12 @@
               <w:spacing w:line="187" w:lineRule="exact"/>
               <w:ind w:left="553"/>
               <w:rPr>
-                <w:ins w:id="127" w:author="Thabiso Mofokeng" w:date="2025-04-16T13:17:00Z"/>
-                <w:sz w:val="18"/>
-                <w:szCs w:val="18"/>
-              </w:rPr>
-            </w:pPr>
-            <w:ins w:id="128" w:author="Thabiso Mofokeng" w:date="2025-04-16T13:32:00Z">
+                <w:ins w:id="130" w:author="Thabiso Mofokeng" w:date="2025-04-16T13:17:00Z"/>
+                <w:sz w:val="18"/>
+                <w:szCs w:val="18"/>
+              </w:rPr>
+            </w:pPr>
+            <w:ins w:id="131" w:author="Thabiso Mofokeng" w:date="2025-04-16T13:32:00Z">
               <w:r>
                 <w:rPr>
                   <w:sz w:val="18"/>
@@ -39038,12 +39091,12 @@
               <w:ind w:left="187" w:right="1"/>
               <w:jc w:val="center"/>
               <w:rPr>
-                <w:ins w:id="129" w:author="Thabiso Mofokeng" w:date="2025-04-16T13:20:00Z"/>
-                <w:sz w:val="18"/>
-                <w:szCs w:val="18"/>
-              </w:rPr>
-            </w:pPr>
-            <w:ins w:id="130" w:author="Thabiso Mofokeng" w:date="2025-04-16T13:32:00Z">
+                <w:ins w:id="132" w:author="Thabiso Mofokeng" w:date="2025-04-16T13:20:00Z"/>
+                <w:sz w:val="18"/>
+                <w:szCs w:val="18"/>
+              </w:rPr>
+            </w:pPr>
+            <w:ins w:id="133" w:author="Thabiso Mofokeng" w:date="2025-04-16T13:32:00Z">
               <w:r>
                 <w:rPr>
                   <w:sz w:val="18"/>
@@ -39065,12 +39118,12 @@
               <w:ind w:left="187" w:right="1"/>
               <w:jc w:val="center"/>
               <w:rPr>
-                <w:ins w:id="131" w:author="Thabiso Mofokeng" w:date="2025-04-16T13:17:00Z"/>
-                <w:sz w:val="18"/>
-                <w:szCs w:val="18"/>
-              </w:rPr>
-            </w:pPr>
-            <w:ins w:id="132" w:author="Thabiso Mofokeng" w:date="2025-04-16T13:32:00Z">
+                <w:ins w:id="134" w:author="Thabiso Mofokeng" w:date="2025-04-16T13:17:00Z"/>
+                <w:sz w:val="18"/>
+                <w:szCs w:val="18"/>
+              </w:rPr>
+            </w:pPr>
+            <w:ins w:id="135" w:author="Thabiso Mofokeng" w:date="2025-04-16T13:32:00Z">
               <w:r>
                 <w:rPr>
                   <w:sz w:val="18"/>
@@ -39100,7 +39153,7 @@
                 <w:szCs w:val="18"/>
               </w:rPr>
             </w:pPr>
-            <w:ins w:id="133" w:author="Thabiso Mofokeng" w:date="2025-04-16T13:32:00Z">
+            <w:ins w:id="136" w:author="Thabiso Mofokeng" w:date="2025-04-16T13:32:00Z">
               <w:r>
                 <w:rPr>
                   <w:sz w:val="18"/>
@@ -40737,6 +40790,462 @@
         <w:t>HAART: Highly Active Antiretroviral Therapy</w:t>
       </w:r>
     </w:p>
+    <w:p>
+      <w:pPr>
+        <w:tabs>
+          <w:tab w:val="left" w:pos="2032"/>
+        </w:tabs>
+        <w:rPr>
+          <w:ins w:id="137" w:author="Joseph B Sempa" w:date="2025-04-23T20:54:00Z"/>
+        </w:rPr>
+      </w:pPr>
+    </w:p>
+    <w:tbl>
+      <w:tblPr>
+        <w:tblStyle w:val="TableGrid"/>
+        <w:tblW w:w="0" w:type="auto"/>
+        <w:tblLook w:val="04A0" w:firstRow="1" w:lastRow="0" w:firstColumn="1" w:lastColumn="0" w:noHBand="0" w:noVBand="1"/>
+      </w:tblPr>
+      <w:tblGrid>
+        <w:gridCol w:w="3298"/>
+        <w:gridCol w:w="2312"/>
+        <w:gridCol w:w="2306"/>
+        <w:gridCol w:w="2314"/>
+      </w:tblGrid>
+      <w:tr>
+        <w:trPr>
+          <w:ins w:id="138" w:author="Joseph B Sempa" w:date="2025-04-23T20:54:00Z"/>
+        </w:trPr>
+        <w:tc>
+          <w:tcPr>
+            <w:tcW w:w="2557" w:type="dxa"/>
+          </w:tcPr>
+          <w:p>
+            <w:pPr>
+              <w:tabs>
+                <w:tab w:val="left" w:pos="2032"/>
+              </w:tabs>
+              <w:rPr>
+                <w:ins w:id="139" w:author="Joseph B Sempa" w:date="2025-04-23T20:54:00Z"/>
+              </w:rPr>
+            </w:pPr>
+            <w:ins w:id="140" w:author="Joseph B Sempa" w:date="2025-04-23T20:54:00Z">
+              <w:r>
+                <w:rPr>
+                  <w:b/>
+                  <w:bCs/>
+                  <w:i/>
+                  <w:spacing w:val="-2"/>
+                  <w:sz w:val="18"/>
+                  <w:szCs w:val="18"/>
+                </w:rPr>
+                <w:t>Variable</w:t>
+              </w:r>
+            </w:ins>
+          </w:p>
+        </w:tc>
+        <w:tc>
+          <w:tcPr>
+            <w:tcW w:w="2557" w:type="dxa"/>
+          </w:tcPr>
+          <w:p>
+            <w:pPr>
+              <w:tabs>
+                <w:tab w:val="left" w:pos="2032"/>
+              </w:tabs>
+              <w:rPr>
+                <w:ins w:id="141" w:author="Joseph B Sempa" w:date="2025-04-23T20:54:00Z"/>
+              </w:rPr>
+            </w:pPr>
+            <w:ins w:id="142" w:author="Joseph B Sempa" w:date="2025-04-23T20:54:00Z">
+              <w:r>
+                <w:rPr>
+                  <w:b/>
+                  <w:bCs/>
+                  <w:i/>
+                  <w:sz w:val="18"/>
+                  <w:szCs w:val="18"/>
+                </w:rPr>
+                <w:t>Non-AI,</w:t>
+              </w:r>
+              <w:r>
+                <w:rPr>
+                  <w:b/>
+                  <w:bCs/>
+                  <w:i/>
+                  <w:spacing w:val="-2"/>
+                  <w:sz w:val="18"/>
+                  <w:szCs w:val="18"/>
+                </w:rPr>
+                <w:t xml:space="preserve"> </w:t>
+              </w:r>
+              <w:r>
+                <w:rPr>
+                  <w:b/>
+                  <w:bCs/>
+                  <w:i/>
+                  <w:sz w:val="18"/>
+                  <w:szCs w:val="18"/>
+                </w:rPr>
+                <w:t>N</w:t>
+              </w:r>
+              <w:r>
+                <w:rPr>
+                  <w:b/>
+                  <w:bCs/>
+                  <w:i/>
+                  <w:spacing w:val="-2"/>
+                  <w:sz w:val="18"/>
+                  <w:szCs w:val="18"/>
+                </w:rPr>
+                <w:t xml:space="preserve"> </w:t>
+              </w:r>
+              <w:r>
+                <w:rPr>
+                  <w:b/>
+                  <w:bCs/>
+                  <w:i/>
+                  <w:sz w:val="18"/>
+                  <w:szCs w:val="18"/>
+                </w:rPr>
+                <w:t>=</w:t>
+              </w:r>
+              <w:r>
+                <w:rPr>
+                  <w:b/>
+                  <w:bCs/>
+                  <w:i/>
+                  <w:spacing w:val="-3"/>
+                  <w:sz w:val="18"/>
+                  <w:szCs w:val="18"/>
+                </w:rPr>
+                <w:t xml:space="preserve"> </w:t>
+              </w:r>
+              <w:r>
+                <w:rPr>
+                  <w:b/>
+                  <w:bCs/>
+                  <w:i/>
+                  <w:spacing w:val="-4"/>
+                  <w:sz w:val="18"/>
+                  <w:szCs w:val="18"/>
+                </w:rPr>
+                <w:t>528</w:t>
+              </w:r>
+              <w:r>
+                <w:rPr>
+                  <w:b/>
+                  <w:bCs/>
+                  <w:i/>
+                  <w:spacing w:val="-4"/>
+                  <w:sz w:val="18"/>
+                  <w:szCs w:val="18"/>
+                  <w:vertAlign w:val="superscript"/>
+                </w:rPr>
+                <w:t>1</w:t>
+              </w:r>
+            </w:ins>
+          </w:p>
+        </w:tc>
+        <w:tc>
+          <w:tcPr>
+            <w:tcW w:w="2558" w:type="dxa"/>
+          </w:tcPr>
+          <w:p>
+            <w:pPr>
+              <w:tabs>
+                <w:tab w:val="left" w:pos="2032"/>
+              </w:tabs>
+              <w:rPr>
+                <w:ins w:id="143" w:author="Joseph B Sempa" w:date="2025-04-23T20:54:00Z"/>
+              </w:rPr>
+            </w:pPr>
+            <w:ins w:id="144" w:author="Joseph B Sempa" w:date="2025-04-23T20:54:00Z">
+              <w:r>
+                <w:rPr>
+                  <w:b/>
+                  <w:bCs/>
+                  <w:i/>
+                  <w:sz w:val="18"/>
+                  <w:szCs w:val="18"/>
+                </w:rPr>
+                <w:t>AI,</w:t>
+              </w:r>
+              <w:r>
+                <w:rPr>
+                  <w:b/>
+                  <w:bCs/>
+                  <w:i/>
+                  <w:spacing w:val="-1"/>
+                  <w:sz w:val="18"/>
+                  <w:szCs w:val="18"/>
+                </w:rPr>
+                <w:t xml:space="preserve"> </w:t>
+              </w:r>
+              <w:r>
+                <w:rPr>
+                  <w:b/>
+                  <w:bCs/>
+                  <w:i/>
+                  <w:sz w:val="18"/>
+                  <w:szCs w:val="18"/>
+                </w:rPr>
+                <w:t>N</w:t>
+              </w:r>
+              <w:r>
+                <w:rPr>
+                  <w:b/>
+                  <w:bCs/>
+                  <w:i/>
+                  <w:spacing w:val="-1"/>
+                  <w:sz w:val="18"/>
+                  <w:szCs w:val="18"/>
+                </w:rPr>
+                <w:t xml:space="preserve"> </w:t>
+              </w:r>
+              <w:r>
+                <w:rPr>
+                  <w:b/>
+                  <w:bCs/>
+                  <w:i/>
+                  <w:sz w:val="18"/>
+                  <w:szCs w:val="18"/>
+                </w:rPr>
+                <w:t>=</w:t>
+              </w:r>
+              <w:r>
+                <w:rPr>
+                  <w:b/>
+                  <w:bCs/>
+                  <w:i/>
+                  <w:spacing w:val="-2"/>
+                  <w:sz w:val="18"/>
+                  <w:szCs w:val="18"/>
+                </w:rPr>
+                <w:t xml:space="preserve"> </w:t>
+              </w:r>
+              <w:r>
+                <w:rPr>
+                  <w:b/>
+                  <w:bCs/>
+                  <w:i/>
+                  <w:spacing w:val="-5"/>
+                  <w:sz w:val="18"/>
+                  <w:szCs w:val="18"/>
+                </w:rPr>
+                <w:t>35</w:t>
+              </w:r>
+              <w:r>
+                <w:rPr>
+                  <w:b/>
+                  <w:bCs/>
+                  <w:i/>
+                  <w:spacing w:val="-5"/>
+                  <w:sz w:val="18"/>
+                  <w:szCs w:val="18"/>
+                  <w:vertAlign w:val="superscript"/>
+                </w:rPr>
+                <w:t>1</w:t>
+              </w:r>
+            </w:ins>
+          </w:p>
+        </w:tc>
+        <w:tc>
+          <w:tcPr>
+            <w:tcW w:w="2558" w:type="dxa"/>
+          </w:tcPr>
+          <w:p>
+            <w:pPr>
+              <w:tabs>
+                <w:tab w:val="left" w:pos="2032"/>
+              </w:tabs>
+              <w:rPr>
+                <w:ins w:id="145" w:author="Joseph B Sempa" w:date="2025-04-23T20:54:00Z"/>
+              </w:rPr>
+            </w:pPr>
+            <w:ins w:id="146" w:author="Joseph B Sempa" w:date="2025-04-23T20:54:00Z">
+              <w:r>
+                <w:rPr>
+                  <w:b/>
+                  <w:bCs/>
+                  <w:i/>
+                  <w:spacing w:val="-6"/>
+                  <w:sz w:val="18"/>
+                  <w:szCs w:val="18"/>
+                </w:rPr>
+                <w:t xml:space="preserve">p- </w:t>
+              </w:r>
+              <w:r>
+                <w:rPr>
+                  <w:b/>
+                  <w:bCs/>
+                  <w:i/>
+                  <w:spacing w:val="-2"/>
+                  <w:sz w:val="18"/>
+                  <w:szCs w:val="18"/>
+                </w:rPr>
+                <w:t>value</w:t>
+              </w:r>
+              <w:r>
+                <w:rPr>
+                  <w:b/>
+                  <w:bCs/>
+                  <w:i/>
+                  <w:spacing w:val="-2"/>
+                  <w:sz w:val="18"/>
+                  <w:szCs w:val="18"/>
+                  <w:vertAlign w:val="superscript"/>
+                </w:rPr>
+                <w:t>2</w:t>
+              </w:r>
+            </w:ins>
+          </w:p>
+        </w:tc>
+      </w:tr>
+      <w:tr>
+        <w:trPr>
+          <w:ins w:id="147" w:author="Joseph B Sempa" w:date="2025-04-23T20:54:00Z"/>
+        </w:trPr>
+        <w:tc>
+          <w:tcPr>
+            <w:tcW w:w="2557" w:type="dxa"/>
+          </w:tcPr>
+          <w:p>
+            <w:pPr>
+              <w:tabs>
+                <w:tab w:val="left" w:pos="2032"/>
+              </w:tabs>
+              <w:rPr>
+                <w:ins w:id="148" w:author="Joseph B Sempa" w:date="2025-04-23T20:54:00Z"/>
+                <w:sz w:val="18"/>
+                <w:szCs w:val="18"/>
+                <w:rPrChange w:id="149" w:author="Joseph B Sempa" w:date="2025-04-23T20:56:00Z">
+                  <w:rPr>
+                    <w:ins w:id="150" w:author="Joseph B Sempa" w:date="2025-04-23T20:54:00Z"/>
+                  </w:rPr>
+                </w:rPrChange>
+              </w:rPr>
+            </w:pPr>
+            <w:proofErr w:type="spellStart"/>
+            <w:ins w:id="151" w:author="Joseph B Sempa" w:date="2025-04-23T20:55:00Z">
+              <w:r>
+                <w:rPr>
+                  <w:sz w:val="18"/>
+                  <w:szCs w:val="18"/>
+                  <w:rPrChange w:id="152" w:author="Joseph B Sempa" w:date="2025-04-23T20:56:00Z">
+                    <w:rPr/>
+                  </w:rPrChange>
+                </w:rPr>
+                <w:t>incremental_cortisol_percent_increase</w:t>
+              </w:r>
+            </w:ins>
+            <w:proofErr w:type="spellEnd"/>
+          </w:p>
+        </w:tc>
+        <w:tc>
+          <w:tcPr>
+            <w:tcW w:w="2557" w:type="dxa"/>
+          </w:tcPr>
+          <w:p>
+            <w:pPr>
+              <w:tabs>
+                <w:tab w:val="left" w:pos="2032"/>
+              </w:tabs>
+              <w:rPr>
+                <w:ins w:id="153" w:author="Joseph B Sempa" w:date="2025-04-23T20:54:00Z"/>
+                <w:sz w:val="18"/>
+                <w:szCs w:val="18"/>
+                <w:rPrChange w:id="154" w:author="Joseph B Sempa" w:date="2025-04-23T20:56:00Z">
+                  <w:rPr>
+                    <w:ins w:id="155" w:author="Joseph B Sempa" w:date="2025-04-23T20:54:00Z"/>
+                  </w:rPr>
+                </w:rPrChange>
+              </w:rPr>
+            </w:pPr>
+            <w:ins w:id="156" w:author="Joseph B Sempa" w:date="2025-04-23T20:55:00Z">
+              <w:r>
+                <w:rPr>
+                  <w:sz w:val="18"/>
+                  <w:szCs w:val="18"/>
+                  <w:rPrChange w:id="157" w:author="Joseph B Sempa" w:date="2025-04-23T20:56:00Z">
+                    <w:rPr/>
+                  </w:rPrChange>
+                </w:rPr>
+                <w:t>60.4 (34.7, 102.6)</w:t>
+              </w:r>
+            </w:ins>
+          </w:p>
+        </w:tc>
+        <w:tc>
+          <w:tcPr>
+            <w:tcW w:w="2558" w:type="dxa"/>
+          </w:tcPr>
+          <w:p>
+            <w:pPr>
+              <w:tabs>
+                <w:tab w:val="left" w:pos="2032"/>
+              </w:tabs>
+              <w:rPr>
+                <w:ins w:id="158" w:author="Joseph B Sempa" w:date="2025-04-23T20:54:00Z"/>
+                <w:sz w:val="18"/>
+                <w:szCs w:val="18"/>
+                <w:rPrChange w:id="159" w:author="Joseph B Sempa" w:date="2025-04-23T20:56:00Z">
+                  <w:rPr>
+                    <w:ins w:id="160" w:author="Joseph B Sempa" w:date="2025-04-23T20:54:00Z"/>
+                  </w:rPr>
+                </w:rPrChange>
+              </w:rPr>
+            </w:pPr>
+            <w:ins w:id="161" w:author="Joseph B Sempa" w:date="2025-04-23T20:55:00Z">
+              <w:r>
+                <w:rPr>
+                  <w:sz w:val="18"/>
+                  <w:szCs w:val="18"/>
+                  <w:rPrChange w:id="162" w:author="Joseph B Sempa" w:date="2025-04-23T20:56:00Z">
+                    <w:rPr/>
+                  </w:rPrChange>
+                </w:rPr>
+                <w:t>35.6 (14.2, 99.4)</w:t>
+              </w:r>
+            </w:ins>
+          </w:p>
+        </w:tc>
+        <w:tc>
+          <w:tcPr>
+            <w:tcW w:w="2558" w:type="dxa"/>
+          </w:tcPr>
+          <w:p>
+            <w:pPr>
+              <w:tabs>
+                <w:tab w:val="left" w:pos="2032"/>
+              </w:tabs>
+              <w:rPr>
+                <w:ins w:id="163" w:author="Joseph B Sempa" w:date="2025-04-23T20:54:00Z"/>
+                <w:sz w:val="18"/>
+                <w:szCs w:val="18"/>
+                <w:rPrChange w:id="164" w:author="Joseph B Sempa" w:date="2025-04-23T20:56:00Z">
+                  <w:rPr>
+                    <w:ins w:id="165" w:author="Joseph B Sempa" w:date="2025-04-23T20:54:00Z"/>
+                  </w:rPr>
+                </w:rPrChange>
+              </w:rPr>
+            </w:pPr>
+            <w:ins w:id="166" w:author="Joseph B Sempa" w:date="2025-04-23T20:55:00Z">
+              <w:r>
+                <w:rPr>
+                  <w:sz w:val="18"/>
+                  <w:szCs w:val="18"/>
+                  <w:rPrChange w:id="167" w:author="Joseph B Sempa" w:date="2025-04-23T20:56:00Z">
+                    <w:rPr/>
+                  </w:rPrChange>
+                </w:rPr>
+                <w:t>0.042</w:t>
+              </w:r>
+            </w:ins>
+          </w:p>
+        </w:tc>
+      </w:tr>
+    </w:tbl>
     <w:p>
       <w:pPr>
         <w:tabs>
@@ -40753,11 +41262,445 @@
         </w:rPr>
       </w:pPr>
     </w:p>
+    <w:tbl>
+      <w:tblPr>
+        <w:tblStyle w:val="TableGrid"/>
+        <w:tblW w:w="0" w:type="auto"/>
+        <w:tblLook w:val="0620" w:firstRow="1" w:lastRow="0" w:firstColumn="0" w:lastColumn="0" w:noHBand="1" w:noVBand="1"/>
+        <w:tblPrChange w:id="168" w:author="Joseph B Sempa" w:date="2025-04-23T21:17:00Z">
+          <w:tblPr>
+            <w:tblStyle w:val="TableGrid"/>
+            <w:tblW w:w="0" w:type="auto"/>
+            <w:tblLook w:val="04A0" w:firstRow="1" w:lastRow="0" w:firstColumn="1" w:lastColumn="0" w:noHBand="0" w:noVBand="1"/>
+          </w:tblPr>
+        </w:tblPrChange>
+      </w:tblPr>
+      <w:tblGrid>
+        <w:gridCol w:w="1403"/>
+        <w:gridCol w:w="1413"/>
+        <w:tblGridChange w:id="169">
+          <w:tblGrid>
+            <w:gridCol w:w="5115"/>
+            <w:gridCol w:w="5115"/>
+          </w:tblGrid>
+        </w:tblGridChange>
+      </w:tblGrid>
+      <w:tr>
+        <w:trPr>
+          <w:trHeight w:val="253"/>
+          <w:ins w:id="170" w:author="Joseph B Sempa" w:date="2025-04-23T21:15:00Z"/>
+        </w:trPr>
+        <w:tc>
+          <w:tcPr>
+            <w:tcW w:w="0" w:type="auto"/>
+            <w:tcPrChange w:id="171" w:author="Joseph B Sempa" w:date="2025-04-23T21:17:00Z">
+              <w:tcPr>
+                <w:tcW w:w="5115" w:type="dxa"/>
+              </w:tcPr>
+            </w:tcPrChange>
+          </w:tcPr>
+          <w:p>
+            <w:pPr>
+              <w:pStyle w:val="BodyText"/>
+              <w:ind w:left="0" w:right="346"/>
+              <w:jc w:val="both"/>
+              <w:rPr>
+                <w:ins w:id="172" w:author="Joseph B Sempa" w:date="2025-04-23T21:15:00Z"/>
+                <w:sz w:val="18"/>
+                <w:szCs w:val="18"/>
+                <w:rPrChange w:id="173" w:author="Joseph B Sempa" w:date="2025-04-23T21:16:00Z">
+                  <w:rPr>
+                    <w:ins w:id="174" w:author="Joseph B Sempa" w:date="2025-04-23T21:15:00Z"/>
+                    <w:sz w:val="16"/>
+                  </w:rPr>
+                </w:rPrChange>
+              </w:rPr>
+              <w:pPrChange w:id="175" w:author="Joseph B Sempa" w:date="2025-04-23T21:18:00Z">
+                <w:pPr>
+                  <w:pStyle w:val="BodyText"/>
+                  <w:spacing w:before="212" w:line="254" w:lineRule="auto"/>
+                  <w:ind w:left="0" w:right="346"/>
+                  <w:jc w:val="both"/>
+                </w:pPr>
+              </w:pPrChange>
+            </w:pPr>
+            <w:ins w:id="176" w:author="Joseph B Sempa" w:date="2025-04-23T21:16:00Z">
+              <w:r>
+                <w:rPr>
+                  <w:sz w:val="18"/>
+                  <w:szCs w:val="18"/>
+                  <w:rPrChange w:id="177" w:author="Joseph B Sempa" w:date="2025-04-23T21:16:00Z">
+                    <w:rPr>
+                      <w:sz w:val="16"/>
+                    </w:rPr>
+                  </w:rPrChange>
+                </w:rPr>
+                <w:t>Time point</w:t>
+              </w:r>
+            </w:ins>
+          </w:p>
+        </w:tc>
+        <w:tc>
+          <w:tcPr>
+            <w:tcW w:w="0" w:type="auto"/>
+            <w:tcPrChange w:id="178" w:author="Joseph B Sempa" w:date="2025-04-23T21:17:00Z">
+              <w:tcPr>
+                <w:tcW w:w="5115" w:type="dxa"/>
+              </w:tcPr>
+            </w:tcPrChange>
+          </w:tcPr>
+          <w:p>
+            <w:pPr>
+              <w:pStyle w:val="BodyText"/>
+              <w:ind w:left="0" w:right="346"/>
+              <w:jc w:val="both"/>
+              <w:rPr>
+                <w:ins w:id="179" w:author="Joseph B Sempa" w:date="2025-04-23T21:15:00Z"/>
+                <w:sz w:val="18"/>
+                <w:szCs w:val="18"/>
+                <w:rPrChange w:id="180" w:author="Joseph B Sempa" w:date="2025-04-23T21:16:00Z">
+                  <w:rPr>
+                    <w:ins w:id="181" w:author="Joseph B Sempa" w:date="2025-04-23T21:15:00Z"/>
+                    <w:sz w:val="16"/>
+                  </w:rPr>
+                </w:rPrChange>
+              </w:rPr>
+              <w:pPrChange w:id="182" w:author="Joseph B Sempa" w:date="2025-04-23T21:18:00Z">
+                <w:pPr>
+                  <w:pStyle w:val="BodyText"/>
+                  <w:spacing w:before="212" w:line="254" w:lineRule="auto"/>
+                  <w:ind w:left="0" w:right="346"/>
+                  <w:jc w:val="both"/>
+                </w:pPr>
+              </w:pPrChange>
+            </w:pPr>
+            <w:ins w:id="183" w:author="Joseph B Sempa" w:date="2025-04-23T21:16:00Z">
+              <w:r>
+                <w:rPr>
+                  <w:sz w:val="18"/>
+                  <w:szCs w:val="18"/>
+                  <w:rPrChange w:id="184" w:author="Joseph B Sempa" w:date="2025-04-23T21:16:00Z">
+                    <w:rPr>
+                      <w:sz w:val="16"/>
+                    </w:rPr>
+                  </w:rPrChange>
+                </w:rPr>
+                <w:t>P-value</w:t>
+              </w:r>
+            </w:ins>
+          </w:p>
+        </w:tc>
+      </w:tr>
+      <w:tr>
+        <w:trPr>
+          <w:ins w:id="185" w:author="Joseph B Sempa" w:date="2025-04-23T21:15:00Z"/>
+        </w:trPr>
+        <w:tc>
+          <w:tcPr>
+            <w:tcW w:w="0" w:type="auto"/>
+            <w:tcPrChange w:id="186" w:author="Joseph B Sempa" w:date="2025-04-23T21:16:00Z">
+              <w:tcPr>
+                <w:tcW w:w="5115" w:type="dxa"/>
+              </w:tcPr>
+            </w:tcPrChange>
+          </w:tcPr>
+          <w:p>
+            <w:pPr>
+              <w:pStyle w:val="BodyText"/>
+              <w:ind w:left="0" w:right="346"/>
+              <w:jc w:val="both"/>
+              <w:rPr>
+                <w:ins w:id="187" w:author="Joseph B Sempa" w:date="2025-04-23T21:15:00Z"/>
+                <w:sz w:val="18"/>
+                <w:szCs w:val="18"/>
+                <w:rPrChange w:id="188" w:author="Joseph B Sempa" w:date="2025-04-23T21:16:00Z">
+                  <w:rPr>
+                    <w:ins w:id="189" w:author="Joseph B Sempa" w:date="2025-04-23T21:15:00Z"/>
+                    <w:sz w:val="16"/>
+                  </w:rPr>
+                </w:rPrChange>
+              </w:rPr>
+              <w:pPrChange w:id="190" w:author="Joseph B Sempa" w:date="2025-04-23T21:18:00Z">
+                <w:pPr>
+                  <w:pStyle w:val="BodyText"/>
+                  <w:spacing w:before="212" w:line="254" w:lineRule="auto"/>
+                  <w:ind w:left="0" w:right="346"/>
+                  <w:jc w:val="both"/>
+                </w:pPr>
+              </w:pPrChange>
+            </w:pPr>
+            <w:ins w:id="191" w:author="Joseph B Sempa" w:date="2025-04-23T21:16:00Z">
+              <w:r>
+                <w:rPr>
+                  <w:sz w:val="18"/>
+                  <w:szCs w:val="18"/>
+                  <w:rPrChange w:id="192" w:author="Joseph B Sempa" w:date="2025-04-23T21:16:00Z">
+                    <w:rPr/>
+                  </w:rPrChange>
+                </w:rPr>
+                <w:t>3</w:t>
+              </w:r>
+            </w:ins>
+          </w:p>
+        </w:tc>
+        <w:tc>
+          <w:tcPr>
+            <w:tcW w:w="0" w:type="auto"/>
+            <w:tcPrChange w:id="193" w:author="Joseph B Sempa" w:date="2025-04-23T21:16:00Z">
+              <w:tcPr>
+                <w:tcW w:w="5115" w:type="dxa"/>
+              </w:tcPr>
+            </w:tcPrChange>
+          </w:tcPr>
+          <w:p>
+            <w:pPr>
+              <w:pStyle w:val="BodyText"/>
+              <w:ind w:left="0" w:right="346"/>
+              <w:jc w:val="both"/>
+              <w:rPr>
+                <w:ins w:id="194" w:author="Joseph B Sempa" w:date="2025-04-23T21:15:00Z"/>
+                <w:sz w:val="18"/>
+                <w:szCs w:val="18"/>
+                <w:rPrChange w:id="195" w:author="Joseph B Sempa" w:date="2025-04-23T21:16:00Z">
+                  <w:rPr>
+                    <w:ins w:id="196" w:author="Joseph B Sempa" w:date="2025-04-23T21:15:00Z"/>
+                    <w:sz w:val="16"/>
+                  </w:rPr>
+                </w:rPrChange>
+              </w:rPr>
+              <w:pPrChange w:id="197" w:author="Joseph B Sempa" w:date="2025-04-23T21:18:00Z">
+                <w:pPr>
+                  <w:pStyle w:val="BodyText"/>
+                  <w:spacing w:before="212" w:line="254" w:lineRule="auto"/>
+                  <w:ind w:left="0" w:right="346"/>
+                  <w:jc w:val="both"/>
+                </w:pPr>
+              </w:pPrChange>
+            </w:pPr>
+            <w:ins w:id="198" w:author="Joseph B Sempa" w:date="2025-04-23T21:16:00Z">
+              <w:r>
+                <w:rPr>
+                  <w:sz w:val="18"/>
+                  <w:szCs w:val="18"/>
+                  <w:rPrChange w:id="199" w:author="Joseph B Sempa" w:date="2025-04-23T21:16:00Z">
+                    <w:rPr/>
+                  </w:rPrChange>
+                </w:rPr>
+                <w:t>0.8515620</w:t>
+              </w:r>
+            </w:ins>
+          </w:p>
+        </w:tc>
+      </w:tr>
+      <w:tr>
+        <w:trPr>
+          <w:ins w:id="200" w:author="Joseph B Sempa" w:date="2025-04-23T21:15:00Z"/>
+        </w:trPr>
+        <w:tc>
+          <w:tcPr>
+            <w:tcW w:w="0" w:type="auto"/>
+            <w:tcPrChange w:id="201" w:author="Joseph B Sempa" w:date="2025-04-23T21:16:00Z">
+              <w:tcPr>
+                <w:tcW w:w="5115" w:type="dxa"/>
+              </w:tcPr>
+            </w:tcPrChange>
+          </w:tcPr>
+          <w:p>
+            <w:pPr>
+              <w:pStyle w:val="BodyText"/>
+              <w:ind w:left="0" w:right="346"/>
+              <w:jc w:val="both"/>
+              <w:rPr>
+                <w:ins w:id="202" w:author="Joseph B Sempa" w:date="2025-04-23T21:15:00Z"/>
+                <w:sz w:val="18"/>
+                <w:szCs w:val="18"/>
+                <w:rPrChange w:id="203" w:author="Joseph B Sempa" w:date="2025-04-23T21:16:00Z">
+                  <w:rPr>
+                    <w:ins w:id="204" w:author="Joseph B Sempa" w:date="2025-04-23T21:15:00Z"/>
+                    <w:sz w:val="16"/>
+                  </w:rPr>
+                </w:rPrChange>
+              </w:rPr>
+              <w:pPrChange w:id="205" w:author="Joseph B Sempa" w:date="2025-04-23T21:18:00Z">
+                <w:pPr>
+                  <w:pStyle w:val="BodyText"/>
+                  <w:spacing w:before="212" w:line="254" w:lineRule="auto"/>
+                  <w:ind w:left="0" w:right="346"/>
+                  <w:jc w:val="both"/>
+                </w:pPr>
+              </w:pPrChange>
+            </w:pPr>
+            <w:ins w:id="206" w:author="Joseph B Sempa" w:date="2025-04-23T21:16:00Z">
+              <w:r>
+                <w:rPr>
+                  <w:sz w:val="18"/>
+                  <w:szCs w:val="18"/>
+                  <w:rPrChange w:id="207" w:author="Joseph B Sempa" w:date="2025-04-23T21:16:00Z">
+                    <w:rPr/>
+                  </w:rPrChange>
+                </w:rPr>
+                <w:t>6</w:t>
+              </w:r>
+            </w:ins>
+          </w:p>
+        </w:tc>
+        <w:tc>
+          <w:tcPr>
+            <w:tcW w:w="0" w:type="auto"/>
+            <w:tcPrChange w:id="208" w:author="Joseph B Sempa" w:date="2025-04-23T21:16:00Z">
+              <w:tcPr>
+                <w:tcW w:w="5115" w:type="dxa"/>
+              </w:tcPr>
+            </w:tcPrChange>
+          </w:tcPr>
+          <w:p>
+            <w:pPr>
+              <w:pStyle w:val="BodyText"/>
+              <w:ind w:left="0" w:right="346"/>
+              <w:jc w:val="both"/>
+              <w:rPr>
+                <w:ins w:id="209" w:author="Joseph B Sempa" w:date="2025-04-23T21:15:00Z"/>
+                <w:sz w:val="18"/>
+                <w:szCs w:val="18"/>
+                <w:rPrChange w:id="210" w:author="Joseph B Sempa" w:date="2025-04-23T21:16:00Z">
+                  <w:rPr>
+                    <w:ins w:id="211" w:author="Joseph B Sempa" w:date="2025-04-23T21:15:00Z"/>
+                    <w:sz w:val="16"/>
+                  </w:rPr>
+                </w:rPrChange>
+              </w:rPr>
+              <w:pPrChange w:id="212" w:author="Joseph B Sempa" w:date="2025-04-23T21:18:00Z">
+                <w:pPr>
+                  <w:pStyle w:val="BodyText"/>
+                  <w:spacing w:before="212" w:line="254" w:lineRule="auto"/>
+                  <w:ind w:left="0" w:right="346"/>
+                  <w:jc w:val="both"/>
+                </w:pPr>
+              </w:pPrChange>
+            </w:pPr>
+            <w:ins w:id="213" w:author="Joseph B Sempa" w:date="2025-04-23T21:16:00Z">
+              <w:r>
+                <w:rPr>
+                  <w:sz w:val="18"/>
+                  <w:szCs w:val="18"/>
+                  <w:rPrChange w:id="214" w:author="Joseph B Sempa" w:date="2025-04-23T21:16:00Z">
+                    <w:rPr/>
+                  </w:rPrChange>
+                </w:rPr>
+                <w:t>0.9807383</w:t>
+              </w:r>
+            </w:ins>
+          </w:p>
+        </w:tc>
+      </w:tr>
+      <w:tr>
+        <w:trPr>
+          <w:ins w:id="215" w:author="Joseph B Sempa" w:date="2025-04-23T21:15:00Z"/>
+        </w:trPr>
+        <w:tc>
+          <w:tcPr>
+            <w:tcW w:w="0" w:type="auto"/>
+            <w:tcPrChange w:id="216" w:author="Joseph B Sempa" w:date="2025-04-23T21:16:00Z">
+              <w:tcPr>
+                <w:tcW w:w="5115" w:type="dxa"/>
+              </w:tcPr>
+            </w:tcPrChange>
+          </w:tcPr>
+          <w:p>
+            <w:pPr>
+              <w:pStyle w:val="BodyText"/>
+              <w:ind w:left="0" w:right="346"/>
+              <w:jc w:val="both"/>
+              <w:rPr>
+                <w:ins w:id="217" w:author="Joseph B Sempa" w:date="2025-04-23T21:15:00Z"/>
+                <w:sz w:val="18"/>
+                <w:szCs w:val="18"/>
+                <w:rPrChange w:id="218" w:author="Joseph B Sempa" w:date="2025-04-23T21:16:00Z">
+                  <w:rPr>
+                    <w:ins w:id="219" w:author="Joseph B Sempa" w:date="2025-04-23T21:15:00Z"/>
+                    <w:sz w:val="16"/>
+                  </w:rPr>
+                </w:rPrChange>
+              </w:rPr>
+              <w:pPrChange w:id="220" w:author="Joseph B Sempa" w:date="2025-04-23T21:18:00Z">
+                <w:pPr>
+                  <w:pStyle w:val="BodyText"/>
+                  <w:spacing w:before="212" w:line="254" w:lineRule="auto"/>
+                  <w:ind w:left="0" w:right="346"/>
+                  <w:jc w:val="both"/>
+                </w:pPr>
+              </w:pPrChange>
+            </w:pPr>
+            <w:ins w:id="221" w:author="Joseph B Sempa" w:date="2025-04-23T21:16:00Z">
+              <w:r>
+                <w:rPr>
+                  <w:sz w:val="18"/>
+                  <w:szCs w:val="18"/>
+                  <w:rPrChange w:id="222" w:author="Joseph B Sempa" w:date="2025-04-23T21:16:00Z">
+                    <w:rPr/>
+                  </w:rPrChange>
+                </w:rPr>
+                <w:t>12</w:t>
+              </w:r>
+            </w:ins>
+          </w:p>
+        </w:tc>
+        <w:tc>
+          <w:tcPr>
+            <w:tcW w:w="0" w:type="auto"/>
+            <w:tcPrChange w:id="223" w:author="Joseph B Sempa" w:date="2025-04-23T21:16:00Z">
+              <w:tcPr>
+                <w:tcW w:w="5115" w:type="dxa"/>
+              </w:tcPr>
+            </w:tcPrChange>
+          </w:tcPr>
+          <w:p>
+            <w:pPr>
+              <w:pStyle w:val="BodyText"/>
+              <w:ind w:left="0" w:right="346"/>
+              <w:jc w:val="both"/>
+              <w:rPr>
+                <w:ins w:id="224" w:author="Joseph B Sempa" w:date="2025-04-23T21:15:00Z"/>
+                <w:sz w:val="18"/>
+                <w:szCs w:val="18"/>
+                <w:rPrChange w:id="225" w:author="Joseph B Sempa" w:date="2025-04-23T21:16:00Z">
+                  <w:rPr>
+                    <w:ins w:id="226" w:author="Joseph B Sempa" w:date="2025-04-23T21:15:00Z"/>
+                    <w:sz w:val="16"/>
+                  </w:rPr>
+                </w:rPrChange>
+              </w:rPr>
+              <w:pPrChange w:id="227" w:author="Joseph B Sempa" w:date="2025-04-23T21:18:00Z">
+                <w:pPr>
+                  <w:pStyle w:val="BodyText"/>
+                  <w:spacing w:before="212" w:line="254" w:lineRule="auto"/>
+                  <w:ind w:left="0" w:right="346"/>
+                  <w:jc w:val="both"/>
+                </w:pPr>
+              </w:pPrChange>
+            </w:pPr>
+            <w:ins w:id="228" w:author="Joseph B Sempa" w:date="2025-04-23T21:16:00Z">
+              <w:r>
+                <w:rPr>
+                  <w:sz w:val="18"/>
+                  <w:szCs w:val="18"/>
+                  <w:rPrChange w:id="229" w:author="Joseph B Sempa" w:date="2025-04-23T21:16:00Z">
+                    <w:rPr/>
+                  </w:rPrChange>
+                </w:rPr>
+                <w:t>0.5435858</w:t>
+              </w:r>
+            </w:ins>
+          </w:p>
+        </w:tc>
+      </w:tr>
+    </w:tbl>
     <w:p>
       <w:pPr>
         <w:pStyle w:val="BodyText"/>
         <w:ind w:left="0"/>
         <w:rPr>
+          <w:del w:id="230" w:author="Joseph B Sempa" w:date="2025-04-23T21:14:00Z"/>
           <w:sz w:val="16"/>
         </w:rPr>
       </w:pPr>
@@ -40768,17 +41711,47 @@
         <w:ind w:left="0"/>
         <w:jc w:val="both"/>
         <w:rPr>
-          <w:i/>
+          <w:del w:id="231" w:author="Joseph B Sempa" w:date="2025-04-23T21:14:00Z"/>
+          <w:rPrChange w:id="232" w:author="Joseph B Sempa" w:date="2025-04-23T21:13:00Z">
+            <w:rPr>
+              <w:del w:id="233" w:author="Joseph B Sempa" w:date="2025-04-23T21:14:00Z"/>
+              <w:i/>
+            </w:rPr>
+          </w:rPrChange>
         </w:rPr>
       </w:pPr>
-      <w:r>
-        <w:rPr>
-          <w:rFonts w:asciiTheme="majorHAnsi" w:hAnsiTheme="majorHAnsi" w:cstheme="majorHAnsi"/>
-          <w:b/>
-          <w:bCs/>
-        </w:rPr>
-        <w:t xml:space="preserve">Table 4: Comparisons of the characteristics of patients who died without adrenal insufficiency versus those with AI </w:t>
-      </w:r>
+      <w:del w:id="234" w:author="Joseph B Sempa" w:date="2025-04-23T21:14:00Z">
+        <w:r>
+          <w:rPr>
+            <w:rFonts w:asciiTheme="majorHAnsi" w:hAnsiTheme="majorHAnsi" w:cstheme="majorHAnsi"/>
+            <w:b/>
+            <w:bCs/>
+          </w:rPr>
+          <w:delText xml:space="preserve">Table 4: </w:delText>
+        </w:r>
+      </w:del>
+      <w:del w:id="235" w:author="Joseph B Sempa" w:date="2025-04-23T21:13:00Z">
+        <w:r>
+          <w:rPr>
+            <w:rFonts w:asciiTheme="majorHAnsi" w:hAnsiTheme="majorHAnsi" w:cstheme="majorHAnsi"/>
+            <w:b/>
+            <w:bCs/>
+          </w:rPr>
+          <w:delText xml:space="preserve">Comparisons of the characteristics of patients who died without adrenal insufficiency versus those with AI </w:delText>
+        </w:r>
+      </w:del>
+    </w:p>
+    <w:p>
+      <w:pPr>
+        <w:pStyle w:val="BodyText"/>
+        <w:spacing w:before="212" w:line="254" w:lineRule="auto"/>
+        <w:ind w:left="0" w:right="346"/>
+        <w:jc w:val="both"/>
+        <w:rPr>
+          <w:ins w:id="236" w:author="Joseph B Sempa" w:date="2025-04-23T21:14:00Z"/>
+          <w:w w:val="90"/>
+        </w:rPr>
+      </w:pPr>
     </w:p>
     <w:p>
       <w:pPr>
@@ -41686,8 +42659,28 @@
           <w:b/>
           <w:bCs/>
         </w:rPr>
-        <w:t xml:space="preserve"> Characteristics of patients who died with and without AI</w:t>
-      </w:r>
+        <w:t xml:space="preserve"> </w:t>
+      </w:r>
+      <w:ins w:id="237" w:author="Joseph B Sempa" w:date="2025-04-23T21:13:00Z">
+        <w:r>
+          <w:rPr>
+            <w:rFonts w:asciiTheme="majorHAnsi" w:hAnsiTheme="majorHAnsi" w:cstheme="majorHAnsi"/>
+            <w:b/>
+            <w:bCs/>
+          </w:rPr>
+          <w:t xml:space="preserve">Comparisons of the characteristics of patients who died without adrenal insufficiency versus those with AI </w:t>
+        </w:r>
+      </w:ins>
+      <w:del w:id="238" w:author="Joseph B Sempa" w:date="2025-04-23T21:14:00Z">
+        <w:r>
+          <w:rPr>
+            <w:rFonts w:asciiTheme="majorHAnsi" w:hAnsiTheme="majorHAnsi" w:cstheme="majorHAnsi"/>
+            <w:b/>
+            <w:bCs/>
+          </w:rPr>
+          <w:delText>Characteristics of patients who died with and without AI</w:delText>
+        </w:r>
+      </w:del>
     </w:p>
     <w:tbl>
       <w:tblPr>
@@ -43963,6 +44956,7 @@
                 <w:sz w:val="18"/>
                 <w:szCs w:val="18"/>
               </w:rPr>
+              <w:lastRenderedPageBreak/>
               <w:t>Any postural drop in blood pressure</w:t>
             </w:r>
           </w:p>
@@ -44732,7 +45726,6 @@
                 <w:sz w:val="18"/>
                 <w:szCs w:val="18"/>
               </w:rPr>
-              <w:lastRenderedPageBreak/>
               <w:t>Hepatitis B</w:t>
             </w:r>
           </w:p>
@@ -46041,7 +47034,7 @@
     <w:p>
       <w:pPr>
         <w:rPr>
-          <w:ins w:id="134" w:author="Joseph B Sempa" w:date="2025-04-22T21:33:00Z"/>
+          <w:ins w:id="239" w:author="Joseph B Sempa" w:date="2025-04-22T21:33:00Z"/>
           <w:sz w:val="20"/>
         </w:rPr>
       </w:pPr>
@@ -46051,7 +47044,7 @@
         <w:tblStyle w:val="TableGrid"/>
         <w:tblW w:w="0" w:type="auto"/>
         <w:tblLook w:val="04A0" w:firstRow="1" w:lastRow="0" w:firstColumn="1" w:lastColumn="0" w:noHBand="0" w:noVBand="1"/>
-        <w:tblPrChange w:id="135" w:author="Joseph B Sempa" w:date="2025-04-22T21:35:00Z">
+        <w:tblPrChange w:id="240" w:author="Joseph B Sempa" w:date="2025-04-22T21:35:00Z">
           <w:tblPr>
             <w:tblStyle w:val="TableGrid"/>
             <w:tblW w:w="0" w:type="auto"/>
@@ -46064,7 +47057,7 @@
         <w:gridCol w:w="1591"/>
         <w:gridCol w:w="1087"/>
         <w:gridCol w:w="913"/>
-        <w:tblGridChange w:id="136">
+        <w:tblGridChange w:id="241">
           <w:tblGrid>
             <w:gridCol w:w="2557"/>
             <w:gridCol w:w="741"/>
@@ -46078,12 +47071,12 @@
       </w:tblGrid>
       <w:tr>
         <w:trPr>
-          <w:ins w:id="137" w:author="Joseph B Sempa" w:date="2025-04-22T21:33:00Z"/>
+          <w:ins w:id="242" w:author="Joseph B Sempa" w:date="2025-04-22T21:33:00Z"/>
         </w:trPr>
         <w:tc>
           <w:tcPr>
             <w:tcW w:w="0" w:type="auto"/>
-            <w:tcPrChange w:id="138" w:author="Joseph B Sempa" w:date="2025-04-22T21:35:00Z">
+            <w:tcPrChange w:id="243" w:author="Joseph B Sempa" w:date="2025-04-22T21:35:00Z">
               <w:tcPr>
                 <w:tcW w:w="3298" w:type="dxa"/>
                 <w:gridSpan w:val="2"/>
@@ -46093,11 +47086,11 @@
           <w:p>
             <w:pPr>
               <w:rPr>
-                <w:ins w:id="139" w:author="Joseph B Sempa" w:date="2025-04-22T21:33:00Z"/>
+                <w:ins w:id="244" w:author="Joseph B Sempa" w:date="2025-04-22T21:33:00Z"/>
                 <w:sz w:val="20"/>
               </w:rPr>
             </w:pPr>
-            <w:ins w:id="140" w:author="Joseph B Sempa" w:date="2025-04-22T21:34:00Z">
+            <w:ins w:id="245" w:author="Joseph B Sempa" w:date="2025-04-22T21:34:00Z">
               <w:r>
                 <w:rPr>
                   <w:b/>
@@ -46113,7 +47106,7 @@
         <w:tc>
           <w:tcPr>
             <w:tcW w:w="0" w:type="auto"/>
-            <w:tcPrChange w:id="141" w:author="Joseph B Sempa" w:date="2025-04-22T21:35:00Z">
+            <w:tcPrChange w:id="246" w:author="Joseph B Sempa" w:date="2025-04-22T21:35:00Z">
               <w:tcPr>
                 <w:tcW w:w="2304" w:type="dxa"/>
                 <w:gridSpan w:val="2"/>
@@ -46123,11 +47116,11 @@
           <w:p>
             <w:pPr>
               <w:rPr>
-                <w:ins w:id="142" w:author="Joseph B Sempa" w:date="2025-04-22T21:33:00Z"/>
+                <w:ins w:id="247" w:author="Joseph B Sempa" w:date="2025-04-22T21:33:00Z"/>
                 <w:sz w:val="20"/>
               </w:rPr>
             </w:pPr>
-            <w:ins w:id="143" w:author="Joseph B Sempa" w:date="2025-04-22T21:34:00Z">
+            <w:ins w:id="248" w:author="Joseph B Sempa" w:date="2025-04-22T21:34:00Z">
               <w:r>
                 <w:rPr>
                   <w:b/>
@@ -46201,7 +47194,7 @@
         <w:tc>
           <w:tcPr>
             <w:tcW w:w="0" w:type="auto"/>
-            <w:tcPrChange w:id="144" w:author="Joseph B Sempa" w:date="2025-04-22T21:35:00Z">
+            <w:tcPrChange w:id="249" w:author="Joseph B Sempa" w:date="2025-04-22T21:35:00Z">
               <w:tcPr>
                 <w:tcW w:w="2305" w:type="dxa"/>
                 <w:gridSpan w:val="2"/>
@@ -46211,11 +47204,11 @@
           <w:p>
             <w:pPr>
               <w:rPr>
-                <w:ins w:id="145" w:author="Joseph B Sempa" w:date="2025-04-22T21:33:00Z"/>
+                <w:ins w:id="250" w:author="Joseph B Sempa" w:date="2025-04-22T21:33:00Z"/>
                 <w:sz w:val="20"/>
               </w:rPr>
             </w:pPr>
-            <w:ins w:id="146" w:author="Joseph B Sempa" w:date="2025-04-22T21:34:00Z">
+            <w:ins w:id="251" w:author="Joseph B Sempa" w:date="2025-04-22T21:34:00Z">
               <w:r>
                 <w:rPr>
                   <w:b/>
@@ -46289,7 +47282,7 @@
         <w:tc>
           <w:tcPr>
             <w:tcW w:w="0" w:type="auto"/>
-            <w:tcPrChange w:id="147" w:author="Joseph B Sempa" w:date="2025-04-22T21:35:00Z">
+            <w:tcPrChange w:id="252" w:author="Joseph B Sempa" w:date="2025-04-22T21:35:00Z">
               <w:tcPr>
                 <w:tcW w:w="2323" w:type="dxa"/>
               </w:tcPr>
@@ -46298,11 +47291,11 @@
           <w:p>
             <w:pPr>
               <w:rPr>
-                <w:ins w:id="148" w:author="Joseph B Sempa" w:date="2025-04-22T21:33:00Z"/>
+                <w:ins w:id="253" w:author="Joseph B Sempa" w:date="2025-04-22T21:33:00Z"/>
                 <w:sz w:val="20"/>
               </w:rPr>
             </w:pPr>
-            <w:ins w:id="149" w:author="Joseph B Sempa" w:date="2025-04-22T21:34:00Z">
+            <w:ins w:id="254" w:author="Joseph B Sempa" w:date="2025-04-22T21:34:00Z">
               <w:r>
                 <w:rPr>
                   <w:b/>
@@ -46328,13 +47321,13 @@
       </w:tr>
       <w:tr>
         <w:trPr>
-          <w:ins w:id="150" w:author="Joseph B Sempa" w:date="2025-04-22T21:33:00Z"/>
+          <w:ins w:id="255" w:author="Joseph B Sempa" w:date="2025-04-22T21:33:00Z"/>
         </w:trPr>
         <w:tc>
           <w:tcPr>
             <w:tcW w:w="0" w:type="auto"/>
             <w:vAlign w:val="center"/>
-            <w:tcPrChange w:id="151" w:author="Joseph B Sempa" w:date="2025-04-22T21:35:00Z">
+            <w:tcPrChange w:id="256" w:author="Joseph B Sempa" w:date="2025-04-22T21:35:00Z">
               <w:tcPr>
                 <w:tcW w:w="2557" w:type="dxa"/>
               </w:tcPr>
@@ -46343,12 +47336,12 @@
           <w:p>
             <w:pPr>
               <w:rPr>
-                <w:ins w:id="152" w:author="Joseph B Sempa" w:date="2025-04-22T21:33:00Z"/>
+                <w:ins w:id="257" w:author="Joseph B Sempa" w:date="2025-04-22T21:33:00Z"/>
                 <w:sz w:val="20"/>
               </w:rPr>
             </w:pPr>
             <w:proofErr w:type="spellStart"/>
-            <w:ins w:id="153" w:author="Joseph B Sempa" w:date="2025-04-22T21:34:00Z">
+            <w:ins w:id="258" w:author="Joseph B Sempa" w:date="2025-04-22T21:34:00Z">
               <w:r>
                 <w:rPr>
                   <w:sz w:val="18"/>
@@ -46364,7 +47357,7 @@
           <w:tcPr>
             <w:tcW w:w="0" w:type="auto"/>
             <w:vAlign w:val="center"/>
-            <w:tcPrChange w:id="154" w:author="Joseph B Sempa" w:date="2025-04-22T21:35:00Z">
+            <w:tcPrChange w:id="259" w:author="Joseph B Sempa" w:date="2025-04-22T21:35:00Z">
               <w:tcPr>
                 <w:tcW w:w="2557" w:type="dxa"/>
                 <w:gridSpan w:val="2"/>
@@ -46374,11 +47367,11 @@
           <w:p>
             <w:pPr>
               <w:rPr>
-                <w:ins w:id="155" w:author="Joseph B Sempa" w:date="2025-04-22T21:33:00Z"/>
+                <w:ins w:id="260" w:author="Joseph B Sempa" w:date="2025-04-22T21:33:00Z"/>
                 <w:sz w:val="20"/>
               </w:rPr>
             </w:pPr>
-            <w:ins w:id="156" w:author="Joseph B Sempa" w:date="2025-04-22T21:34:00Z">
+            <w:ins w:id="261" w:author="Joseph B Sempa" w:date="2025-04-22T21:34:00Z">
               <w:r>
                 <w:rPr>
                   <w:sz w:val="18"/>
@@ -46393,7 +47386,7 @@
           <w:tcPr>
             <w:tcW w:w="0" w:type="auto"/>
             <w:vAlign w:val="center"/>
-            <w:tcPrChange w:id="157" w:author="Joseph B Sempa" w:date="2025-04-22T21:35:00Z">
+            <w:tcPrChange w:id="262" w:author="Joseph B Sempa" w:date="2025-04-22T21:35:00Z">
               <w:tcPr>
                 <w:tcW w:w="2558" w:type="dxa"/>
                 <w:gridSpan w:val="2"/>
@@ -46403,11 +47396,11 @@
           <w:p>
             <w:pPr>
               <w:rPr>
-                <w:ins w:id="158" w:author="Joseph B Sempa" w:date="2025-04-22T21:33:00Z"/>
+                <w:ins w:id="263" w:author="Joseph B Sempa" w:date="2025-04-22T21:33:00Z"/>
                 <w:sz w:val="20"/>
               </w:rPr>
             </w:pPr>
-            <w:ins w:id="159" w:author="Joseph B Sempa" w:date="2025-04-22T21:34:00Z">
+            <w:ins w:id="264" w:author="Joseph B Sempa" w:date="2025-04-22T21:34:00Z">
               <w:r>
                 <w:rPr>
                   <w:sz w:val="18"/>
@@ -46422,7 +47415,7 @@
           <w:tcPr>
             <w:tcW w:w="0" w:type="auto"/>
             <w:vAlign w:val="center"/>
-            <w:tcPrChange w:id="160" w:author="Joseph B Sempa" w:date="2025-04-22T21:35:00Z">
+            <w:tcPrChange w:id="265" w:author="Joseph B Sempa" w:date="2025-04-22T21:35:00Z">
               <w:tcPr>
                 <w:tcW w:w="2558" w:type="dxa"/>
                 <w:gridSpan w:val="2"/>
@@ -46432,11 +47425,11 @@
           <w:p>
             <w:pPr>
               <w:rPr>
-                <w:ins w:id="161" w:author="Joseph B Sempa" w:date="2025-04-22T21:33:00Z"/>
+                <w:ins w:id="266" w:author="Joseph B Sempa" w:date="2025-04-22T21:33:00Z"/>
                 <w:sz w:val="20"/>
               </w:rPr>
             </w:pPr>
-            <w:ins w:id="162" w:author="Joseph B Sempa" w:date="2025-04-22T21:34:00Z">
+            <w:ins w:id="267" w:author="Joseph B Sempa" w:date="2025-04-22T21:34:00Z">
               <w:r>
                 <w:rPr>
                   <w:sz w:val="18"/>
@@ -47497,7 +48490,7 @@
         <w:t xml:space="preserve"> </w:t>
       </w:r>
       <w:proofErr w:type="gramStart"/>
-      <w:ins w:id="163" w:author="Joseph B Sempa" w:date="2025-04-22T21:57:00Z">
+      <w:ins w:id="268" w:author="Joseph B Sempa" w:date="2025-04-22T21:57:00Z">
         <w:r>
           <w:rPr>
             <w:spacing w:val="-9"/>
@@ -47506,7 +48499,7 @@
           <w:t>Patients  i</w:t>
         </w:r>
       </w:ins>
-      <w:ins w:id="164" w:author="Joseph B Sempa" w:date="2025-04-22T21:53:00Z">
+      <w:ins w:id="269" w:author="Joseph B Sempa" w:date="2025-04-22T21:53:00Z">
         <w:r>
           <w:rPr>
             <w:spacing w:val="-9"/>
@@ -47530,7 +48523,7 @@
           <w:t xml:space="preserve"> 5</w:t>
         </w:r>
       </w:ins>
-      <w:ins w:id="165" w:author="Joseph B Sempa" w:date="2025-04-22T21:56:00Z">
+      <w:ins w:id="270" w:author="Joseph B Sempa" w:date="2025-04-22T21:56:00Z">
         <w:r>
           <w:rPr>
             <w:spacing w:val="-9"/>
@@ -47539,7 +48532,7 @@
           <w:t>1</w:t>
         </w:r>
       </w:ins>
-      <w:ins w:id="166" w:author="Joseph B Sempa" w:date="2025-04-22T21:53:00Z">
+      <w:ins w:id="271" w:author="Joseph B Sempa" w:date="2025-04-22T21:53:00Z">
         <w:r>
           <w:rPr>
             <w:spacing w:val="-9"/>
@@ -47548,7 +48541,7 @@
           <w:t>% increase in the odds of mortality</w:t>
         </w:r>
       </w:ins>
-      <w:ins w:id="167" w:author="Joseph B Sempa" w:date="2025-04-22T21:54:00Z">
+      <w:ins w:id="272" w:author="Joseph B Sempa" w:date="2025-04-22T21:54:00Z">
         <w:r>
           <w:rPr>
             <w:spacing w:val="-9"/>
@@ -47585,7 +48578,7 @@
           <w:t>)</w:t>
         </w:r>
       </w:ins>
-      <w:ins w:id="168" w:author="Joseph B Sempa" w:date="2025-04-22T21:55:00Z">
+      <w:ins w:id="273" w:author="Joseph B Sempa" w:date="2025-04-22T21:55:00Z">
         <w:r>
           <w:rPr>
             <w:spacing w:val="-9"/>
@@ -47598,7 +48591,7 @@
             <w:i/>
             <w:spacing w:val="-9"/>
             <w:w w:val="90"/>
-            <w:rPrChange w:id="169" w:author="Joseph B Sempa" w:date="2025-04-22T21:55:00Z">
+            <w:rPrChange w:id="274" w:author="Joseph B Sempa" w:date="2025-04-22T21:55:00Z">
               <w:rPr>
                 <w:spacing w:val="-9"/>
                 <w:w w:val="90"/>
@@ -47615,7 +48608,7 @@
           <w:t xml:space="preserve"> = </w:t>
         </w:r>
       </w:ins>
-      <w:ins w:id="170" w:author="Joseph B Sempa" w:date="2025-04-22T21:54:00Z">
+      <w:ins w:id="275" w:author="Joseph B Sempa" w:date="2025-04-22T21:54:00Z">
         <w:r>
           <w:rPr>
             <w:spacing w:val="-9"/>
@@ -47631,7 +48624,7 @@
           <w:t>)</w:t>
         </w:r>
       </w:ins>
-      <w:ins w:id="171" w:author="Joseph B Sempa" w:date="2025-04-22T21:55:00Z">
+      <w:ins w:id="276" w:author="Joseph B Sempa" w:date="2025-04-22T21:55:00Z">
         <w:r>
           <w:rPr>
             <w:spacing w:val="-9"/>
@@ -47640,7 +48633,7 @@
           <w:t xml:space="preserve"> while </w:t>
         </w:r>
       </w:ins>
-      <w:ins w:id="172" w:author="Joseph B Sempa" w:date="2025-04-22T21:57:00Z">
+      <w:ins w:id="277" w:author="Joseph B Sempa" w:date="2025-04-22T21:57:00Z">
         <w:r>
           <w:rPr>
             <w:spacing w:val="-9"/>
@@ -47649,7 +48642,7 @@
           <w:t xml:space="preserve">having a </w:t>
         </w:r>
       </w:ins>
-      <w:ins w:id="173" w:author="Joseph B Sempa" w:date="2025-04-22T21:55:00Z">
+      <w:ins w:id="278" w:author="Joseph B Sempa" w:date="2025-04-22T21:55:00Z">
         <w:r>
           <w:rPr>
             <w:spacing w:val="-9"/>
@@ -47658,7 +48651,7 @@
           <w:t xml:space="preserve">poor appetite was associated with a </w:t>
         </w:r>
       </w:ins>
-      <w:ins w:id="174" w:author="Joseph B Sempa" w:date="2025-04-22T21:56:00Z">
+      <w:ins w:id="279" w:author="Joseph B Sempa" w:date="2025-04-22T21:56:00Z">
         <w:r>
           <w:rPr>
             <w:spacing w:val="-9"/>
@@ -47667,7 +48660,7 @@
           <w:t xml:space="preserve">77% increase of mortality </w:t>
         </w:r>
       </w:ins>
-      <w:ins w:id="175" w:author="Joseph B Sempa" w:date="2025-04-22T21:57:00Z">
+      <w:ins w:id="280" w:author="Joseph B Sempa" w:date="2025-04-22T21:57:00Z">
         <w:r>
           <w:rPr>
             <w:spacing w:val="-9"/>
@@ -47676,7 +48669,7 @@
           <w:t>(OR=</w:t>
         </w:r>
       </w:ins>
-      <w:ins w:id="176" w:author="Joseph B Sempa" w:date="2025-04-22T21:58:00Z">
+      <w:ins w:id="281" w:author="Joseph B Sempa" w:date="2025-04-22T21:58:00Z">
         <w:r>
           <w:rPr>
             <w:spacing w:val="-9"/>
@@ -47710,7 +48703,7 @@
             <w:i/>
             <w:spacing w:val="-9"/>
             <w:w w:val="90"/>
-            <w:rPrChange w:id="177" w:author="Joseph B Sempa" w:date="2025-04-22T21:58:00Z">
+            <w:rPrChange w:id="282" w:author="Joseph B Sempa" w:date="2025-04-22T21:58:00Z">
               <w:rPr>
                 <w:spacing w:val="-9"/>
                 <w:w w:val="90"/>
@@ -47726,8 +48719,6 @@
           </w:rPr>
           <w:t xml:space="preserve"> = </w:t>
         </w:r>
-        <w:bookmarkStart w:id="178" w:name="_GoBack"/>
-        <w:bookmarkEnd w:id="178"/>
         <w:r>
           <w:rPr>
             <w:spacing w:val="-9"/>
@@ -47736,7 +48727,7 @@
           <w:t>0.02</w:t>
         </w:r>
       </w:ins>
-      <w:ins w:id="179" w:author="Joseph B Sempa" w:date="2025-04-22T21:57:00Z">
+      <w:ins w:id="283" w:author="Joseph B Sempa" w:date="2025-04-22T21:57:00Z">
         <w:r>
           <w:rPr>
             <w:spacing w:val="-9"/>
@@ -47745,7 +48736,7 @@
           <w:t>)</w:t>
         </w:r>
       </w:ins>
-      <w:ins w:id="180" w:author="Joseph B Sempa" w:date="2025-04-22T21:55:00Z">
+      <w:ins w:id="284" w:author="Joseph B Sempa" w:date="2025-04-22T21:55:00Z">
         <w:r>
           <w:rPr>
             <w:spacing w:val="-9"/>
@@ -47982,7 +48973,7 @@
         </w:rPr>
         <w:t xml:space="preserve">fter adjusting </w:t>
       </w:r>
-      <w:del w:id="181" w:author="Joseph Sempa" w:date="2025-04-22T16:23:00Z">
+      <w:del w:id="285" w:author="Joseph Sempa" w:date="2025-04-22T16:23:00Z">
         <w:r>
           <w:rPr>
             <w:w w:val="90"/>
@@ -47990,7 +48981,7 @@
           <w:delText>systolic BP, loss of consciousness</w:delText>
         </w:r>
       </w:del>
-      <w:ins w:id="182" w:author="Joseph Sempa" w:date="2025-04-22T16:23:00Z">
+      <w:ins w:id="286" w:author="Joseph Sempa" w:date="2025-04-22T16:23:00Z">
         <w:r>
           <w:rPr>
             <w:w w:val="90"/>
@@ -47998,7 +48989,7 @@
           <w:t>for several facto</w:t>
         </w:r>
       </w:ins>
-      <w:ins w:id="183" w:author="Joseph Sempa" w:date="2025-04-22T16:24:00Z">
+      <w:ins w:id="287" w:author="Joseph Sempa" w:date="2025-04-22T16:24:00Z">
         <w:r>
           <w:rPr>
             <w:w w:val="90"/>
@@ -48036,7 +49027,7 @@
         </w:rPr>
         <w:t xml:space="preserve">were </w:t>
       </w:r>
-      <w:del w:id="184" w:author="Joseph Sempa" w:date="2025-04-22T16:24:00Z">
+      <w:del w:id="288" w:author="Joseph Sempa" w:date="2025-04-22T16:24:00Z">
         <w:r>
           <w:rPr>
             <w:w w:val="90"/>
@@ -48044,7 +49035,7 @@
           <w:delText>random cortisol and opiate use</w:delText>
         </w:r>
       </w:del>
-      <w:ins w:id="185" w:author="Joseph Sempa" w:date="2025-04-22T16:24:00Z">
+      <w:ins w:id="289" w:author="Joseph Sempa" w:date="2025-04-22T16:24:00Z">
         <w:r>
           <w:rPr>
             <w:w w:val="90"/>
@@ -48052,7 +49043,7 @@
           <w:t>systolic and diastolic blood pressure</w:t>
         </w:r>
       </w:ins>
-      <w:ins w:id="186" w:author="Joseph Sempa" w:date="2025-04-22T16:25:00Z">
+      <w:ins w:id="290" w:author="Joseph Sempa" w:date="2025-04-22T16:25:00Z">
         <w:r>
           <w:rPr>
             <w:w w:val="90"/>
@@ -48066,26 +49057,26 @@
         </w:rPr>
         <w:t xml:space="preserve">. </w:t>
       </w:r>
-      <w:ins w:id="187" w:author="Joseph Sempa" w:date="2025-04-22T16:37:00Z">
+      <w:ins w:id="291" w:author="Joseph Sempa" w:date="2025-04-22T16:37:00Z">
         <w:r>
           <w:rPr>
             <w:w w:val="90"/>
           </w:rPr>
           <w:t xml:space="preserve">Every 10 </w:t>
         </w:r>
-        <w:commentRangeStart w:id="188"/>
+        <w:commentRangeStart w:id="292"/>
         <w:r>
           <w:rPr>
             <w:w w:val="90"/>
           </w:rPr>
           <w:t>unit</w:t>
         </w:r>
-        <w:commentRangeEnd w:id="188"/>
+        <w:commentRangeEnd w:id="292"/>
         <w:r>
           <w:rPr>
             <w:rStyle w:val="CommentReference"/>
           </w:rPr>
-          <w:commentReference w:id="188"/>
+          <w:commentReference w:id="292"/>
         </w:r>
         <w:r>
           <w:rPr>
@@ -48107,19 +49098,19 @@
           </w:rPr>
           <w:t xml:space="preserve"> = 1.30 (95%CI: 1.07, 1.59), p=0.01) after adjusting for other factors, as shown in Table 5. Every 10 </w:t>
         </w:r>
-        <w:commentRangeStart w:id="189"/>
+        <w:commentRangeStart w:id="293"/>
         <w:r>
           <w:rPr>
             <w:w w:val="90"/>
           </w:rPr>
           <w:t>unit</w:t>
         </w:r>
-        <w:commentRangeEnd w:id="189"/>
+        <w:commentRangeEnd w:id="293"/>
         <w:r>
           <w:rPr>
             <w:rStyle w:val="CommentReference"/>
           </w:rPr>
-          <w:commentReference w:id="189"/>
+          <w:commentReference w:id="293"/>
         </w:r>
         <w:r>
           <w:rPr>
@@ -48298,7 +49289,7 @@
         </w:rPr>
         <w:t xml:space="preserve"> after adjusting for</w:t>
       </w:r>
-      <w:ins w:id="190" w:author="Joseph Sempa" w:date="2025-04-22T16:26:00Z">
+      <w:ins w:id="294" w:author="Joseph Sempa" w:date="2025-04-22T16:26:00Z">
         <w:r>
           <w:rPr>
             <w:w w:val="90"/>
@@ -48306,7 +49297,7 @@
           <w:t xml:space="preserve"> other variables in the table</w:t>
         </w:r>
       </w:ins>
-      <w:del w:id="191" w:author="Joseph Sempa" w:date="2025-04-22T16:26:00Z">
+      <w:del w:id="295" w:author="Joseph Sempa" w:date="2025-04-22T16:26:00Z">
         <w:r>
           <w:rPr>
             <w:w w:val="90"/>
@@ -48320,7 +49311,7 @@
         </w:rPr>
         <w:t xml:space="preserve">. While the use of opiates was associated with a </w:t>
       </w:r>
-      <w:del w:id="192" w:author="Joseph Sempa" w:date="2025-04-22T16:26:00Z">
+      <w:del w:id="296" w:author="Joseph Sempa" w:date="2025-04-22T16:26:00Z">
         <w:r>
           <w:rPr>
             <w:w w:val="90"/>
@@ -48328,7 +49319,7 @@
           <w:delText>55</w:delText>
         </w:r>
       </w:del>
-      <w:ins w:id="193" w:author="Joseph Sempa" w:date="2025-04-22T16:26:00Z">
+      <w:ins w:id="297" w:author="Joseph Sempa" w:date="2025-04-22T16:26:00Z">
         <w:r>
           <w:rPr>
             <w:w w:val="90"/>
@@ -48336,7 +49327,7 @@
           <w:t>4</w:t>
         </w:r>
       </w:ins>
-      <w:ins w:id="194" w:author="Joseph Sempa" w:date="2025-04-22T16:27:00Z">
+      <w:ins w:id="298" w:author="Joseph Sempa" w:date="2025-04-22T16:27:00Z">
         <w:r>
           <w:rPr>
             <w:w w:val="90"/>
@@ -48453,7 +49444,7 @@
         </w:rPr>
         <w:t xml:space="preserve">) after adjusting for </w:t>
       </w:r>
-      <w:del w:id="195" w:author="Joseph Sempa" w:date="2025-04-22T16:27:00Z">
+      <w:del w:id="299" w:author="Joseph Sempa" w:date="2025-04-22T16:27:00Z">
         <w:r>
           <w:rPr>
             <w:w w:val="90"/>
@@ -48461,7 +49452,7 @@
           <w:delText>random cortisol, systolic BP, loss of consciousness</w:delText>
         </w:r>
       </w:del>
-      <w:ins w:id="196" w:author="Joseph Sempa" w:date="2025-04-22T16:27:00Z">
+      <w:ins w:id="300" w:author="Joseph Sempa" w:date="2025-04-22T16:27:00Z">
         <w:r>
           <w:rPr>
             <w:w w:val="90"/>
@@ -48491,7 +49482,7 @@
           <w:rFonts w:ascii="Times New Roman"/>
         </w:rPr>
       </w:pPr>
-      <w:commentRangeStart w:id="197"/>
+      <w:commentRangeStart w:id="301"/>
       <w:r>
         <w:rPr>
           <w:rFonts w:ascii="Times New Roman"/>
@@ -48719,14 +49710,14 @@
         </w:rPr>
         <w:t>cohort.</w:t>
       </w:r>
-      <w:commentRangeEnd w:id="197"/>
+      <w:commentRangeEnd w:id="301"/>
       <w:r>
         <w:rPr>
           <w:rStyle w:val="CommentReference"/>
           <w:b w:val="0"/>
           <w:bCs w:val="0"/>
         </w:rPr>
-        <w:commentReference w:id="197"/>
+        <w:commentReference w:id="301"/>
       </w:r>
     </w:p>
     <w:tbl>
@@ -48778,6 +49769,7 @@
                 <w:sz w:val="18"/>
                 <w:szCs w:val="18"/>
               </w:rPr>
+              <w:lastRenderedPageBreak/>
               <w:t>Characteristic</w:t>
             </w:r>
           </w:p>
@@ -49419,7 +50411,7 @@
                 <w:szCs w:val="18"/>
               </w:rPr>
             </w:pPr>
-            <w:bookmarkStart w:id="198" w:name="_Hlk196251269"/>
+            <w:bookmarkStart w:id="302" w:name="_Hlk196251269"/>
             <w:proofErr w:type="spellStart"/>
             <w:r>
               <w:rPr>
@@ -49584,7 +50576,7 @@
               </w:rPr>
               <w:t>1.</w:t>
             </w:r>
-            <w:del w:id="199" w:author="Joseph Sempa" w:date="2025-04-22T16:41:00Z">
+            <w:del w:id="303" w:author="Joseph Sempa" w:date="2025-04-22T16:41:00Z">
               <w:r>
                 <w:rPr>
                   <w:rFonts w:eastAsia="Times New Roman"/>
@@ -49595,7 +50587,7 @@
                 <w:delText xml:space="preserve">255 </w:delText>
               </w:r>
             </w:del>
-            <w:ins w:id="200" w:author="Joseph Sempa" w:date="2025-04-22T16:41:00Z">
+            <w:ins w:id="304" w:author="Joseph Sempa" w:date="2025-04-22T16:41:00Z">
               <w:r>
                 <w:rPr>
                   <w:rFonts w:eastAsia="Times New Roman"/>
@@ -49633,7 +50625,7 @@
               </w:rPr>
               <w:t>(0.</w:t>
             </w:r>
-            <w:del w:id="201" w:author="Joseph Sempa" w:date="2025-04-22T16:41:00Z">
+            <w:del w:id="305" w:author="Joseph Sempa" w:date="2025-04-22T16:41:00Z">
               <w:r>
                 <w:rPr>
                   <w:rFonts w:eastAsia="Times New Roman"/>
@@ -49644,7 +50636,7 @@
                 <w:delText>757</w:delText>
               </w:r>
             </w:del>
-            <w:ins w:id="202" w:author="Joseph Sempa" w:date="2025-04-22T16:41:00Z">
+            <w:ins w:id="306" w:author="Joseph Sempa" w:date="2025-04-22T16:41:00Z">
               <w:r>
                 <w:rPr>
                   <w:rFonts w:eastAsia="Times New Roman"/>
@@ -49706,7 +50698,7 @@
           </w:p>
         </w:tc>
       </w:tr>
-      <w:bookmarkEnd w:id="198"/>
+      <w:bookmarkEnd w:id="302"/>
       <w:tr>
         <w:trPr>
           <w:trHeight w:val="315"/>
@@ -49893,7 +50885,7 @@
               </w:rPr>
               <w:t>1.25</w:t>
             </w:r>
-            <w:del w:id="203" w:author="Joseph Sempa" w:date="2025-04-22T16:41:00Z">
+            <w:del w:id="307" w:author="Joseph Sempa" w:date="2025-04-22T16:41:00Z">
               <w:r>
                 <w:rPr>
                   <w:rFonts w:eastAsia="Times New Roman"/>
@@ -49913,7 +50905,7 @@
               </w:rPr>
               <w:t xml:space="preserve"> (0.</w:t>
             </w:r>
-            <w:del w:id="204" w:author="Joseph Sempa" w:date="2025-04-22T16:40:00Z">
+            <w:del w:id="308" w:author="Joseph Sempa" w:date="2025-04-22T16:40:00Z">
               <w:r>
                 <w:rPr>
                   <w:rFonts w:eastAsia="Times New Roman"/>
@@ -49924,7 +50916,7 @@
                 <w:delText>719</w:delText>
               </w:r>
             </w:del>
-            <w:ins w:id="205" w:author="Joseph Sempa" w:date="2025-04-22T16:40:00Z">
+            <w:ins w:id="309" w:author="Joseph Sempa" w:date="2025-04-22T16:40:00Z">
               <w:r>
                 <w:rPr>
                   <w:rFonts w:eastAsia="Times New Roman"/>
@@ -49953,7 +50945,7 @@
               </w:rPr>
               <w:t>, 2.</w:t>
             </w:r>
-            <w:del w:id="206" w:author="Joseph Sempa" w:date="2025-04-22T16:37:00Z">
+            <w:del w:id="310" w:author="Joseph Sempa" w:date="2025-04-22T16:37:00Z">
               <w:r>
                 <w:rPr>
                   <w:rFonts w:eastAsia="Times New Roman"/>
@@ -49964,7 +50956,7 @@
                 <w:delText>185</w:delText>
               </w:r>
             </w:del>
-            <w:ins w:id="207" w:author="Joseph Sempa" w:date="2025-04-22T16:37:00Z">
+            <w:ins w:id="311" w:author="Joseph Sempa" w:date="2025-04-22T16:37:00Z">
               <w:r>
                 <w:rPr>
                   <w:rFonts w:eastAsia="Times New Roman"/>
@@ -50067,7 +51059,6 @@
                 <w:sz w:val="18"/>
                 <w:szCs w:val="18"/>
               </w:rPr>
-              <w:lastRenderedPageBreak/>
               <w:t>Liking_for_salt</w:t>
             </w:r>
             <w:proofErr w:type="spellEnd"/>
@@ -50216,7 +51207,7 @@
               </w:rPr>
               <w:t>1.27</w:t>
             </w:r>
-            <w:del w:id="208" w:author="Joseph Sempa" w:date="2025-04-22T16:41:00Z">
+            <w:del w:id="312" w:author="Joseph Sempa" w:date="2025-04-22T16:41:00Z">
               <w:r>
                 <w:rPr>
                   <w:rFonts w:eastAsia="Times New Roman"/>
@@ -50236,7 +51227,7 @@
               </w:rPr>
               <w:t xml:space="preserve"> (0.</w:t>
             </w:r>
-            <w:del w:id="209" w:author="Joseph Sempa" w:date="2025-04-22T16:40:00Z">
+            <w:del w:id="313" w:author="Joseph Sempa" w:date="2025-04-22T16:40:00Z">
               <w:r>
                 <w:rPr>
                   <w:rFonts w:eastAsia="Times New Roman"/>
@@ -50247,7 +51238,7 @@
                 <w:delText>849</w:delText>
               </w:r>
             </w:del>
-            <w:ins w:id="210" w:author="Joseph Sempa" w:date="2025-04-22T16:40:00Z">
+            <w:ins w:id="314" w:author="Joseph Sempa" w:date="2025-04-22T16:40:00Z">
               <w:r>
                 <w:rPr>
                   <w:rFonts w:eastAsia="Times New Roman"/>
@@ -50276,7 +51267,7 @@
               </w:rPr>
               <w:t>, 1.90</w:t>
             </w:r>
-            <w:del w:id="211" w:author="Joseph Sempa" w:date="2025-04-22T16:38:00Z">
+            <w:del w:id="315" w:author="Joseph Sempa" w:date="2025-04-22T16:38:00Z">
               <w:r>
                 <w:rPr>
                   <w:rFonts w:eastAsia="Times New Roman"/>
@@ -50513,7 +51504,7 @@
               </w:rPr>
               <w:t>1.08</w:t>
             </w:r>
-            <w:del w:id="212" w:author="Joseph Sempa" w:date="2025-04-22T16:41:00Z">
+            <w:del w:id="316" w:author="Joseph Sempa" w:date="2025-04-22T16:41:00Z">
               <w:r>
                 <w:rPr>
                   <w:rFonts w:eastAsia="Times New Roman"/>
@@ -50533,7 +51524,7 @@
               </w:rPr>
               <w:t xml:space="preserve"> (0.</w:t>
             </w:r>
-            <w:del w:id="213" w:author="Joseph Sempa" w:date="2025-04-22T16:40:00Z">
+            <w:del w:id="317" w:author="Joseph Sempa" w:date="2025-04-22T16:40:00Z">
               <w:r>
                 <w:rPr>
                   <w:rFonts w:eastAsia="Times New Roman"/>
@@ -50544,7 +51535,7 @@
                 <w:delText>659</w:delText>
               </w:r>
             </w:del>
-            <w:ins w:id="214" w:author="Joseph Sempa" w:date="2025-04-22T16:40:00Z">
+            <w:ins w:id="318" w:author="Joseph Sempa" w:date="2025-04-22T16:40:00Z">
               <w:r>
                 <w:rPr>
                   <w:rFonts w:eastAsia="Times New Roman"/>
@@ -50573,7 +51564,7 @@
               </w:rPr>
               <w:t>, 1.</w:t>
             </w:r>
-            <w:del w:id="215" w:author="Joseph Sempa" w:date="2025-04-22T16:38:00Z">
+            <w:del w:id="319" w:author="Joseph Sempa" w:date="2025-04-22T16:38:00Z">
               <w:r>
                 <w:rPr>
                   <w:rFonts w:eastAsia="Times New Roman"/>
@@ -50584,7 +51575,7 @@
                 <w:delText>779</w:delText>
               </w:r>
             </w:del>
-            <w:ins w:id="216" w:author="Joseph Sempa" w:date="2025-04-22T16:38:00Z">
+            <w:ins w:id="320" w:author="Joseph Sempa" w:date="2025-04-22T16:38:00Z">
               <w:r>
                 <w:rPr>
                   <w:rFonts w:eastAsia="Times New Roman"/>
@@ -50837,7 +51828,7 @@
               </w:rPr>
               <w:t>1.30</w:t>
             </w:r>
-            <w:del w:id="217" w:author="Joseph Sempa" w:date="2025-04-22T16:40:00Z">
+            <w:del w:id="321" w:author="Joseph Sempa" w:date="2025-04-22T16:40:00Z">
               <w:r>
                 <w:rPr>
                   <w:rFonts w:eastAsia="Times New Roman"/>
@@ -50859,7 +51850,7 @@
               </w:rPr>
               <w:t xml:space="preserve"> (1.</w:t>
             </w:r>
-            <w:del w:id="218" w:author="Joseph Sempa" w:date="2025-04-22T16:40:00Z">
+            <w:del w:id="322" w:author="Joseph Sempa" w:date="2025-04-22T16:40:00Z">
               <w:r>
                 <w:rPr>
                   <w:rFonts w:eastAsia="Times New Roman"/>
@@ -50871,7 +51862,7 @@
                 <w:delText>065</w:delText>
               </w:r>
             </w:del>
-            <w:ins w:id="219" w:author="Joseph Sempa" w:date="2025-04-22T16:40:00Z">
+            <w:ins w:id="323" w:author="Joseph Sempa" w:date="2025-04-22T16:40:00Z">
               <w:r>
                 <w:rPr>
                   <w:rFonts w:eastAsia="Times New Roman"/>
@@ -50903,7 +51894,7 @@
               </w:rPr>
               <w:t>, 1.5</w:t>
             </w:r>
-            <w:del w:id="220" w:author="Joseph Sempa" w:date="2025-04-22T16:38:00Z">
+            <w:del w:id="324" w:author="Joseph Sempa" w:date="2025-04-22T16:38:00Z">
               <w:r>
                 <w:rPr>
                   <w:rFonts w:eastAsia="Times New Roman"/>
@@ -51152,7 +52143,7 @@
               </w:rPr>
               <w:t>0.82</w:t>
             </w:r>
-            <w:del w:id="221" w:author="Joseph Sempa" w:date="2025-04-22T16:39:00Z">
+            <w:del w:id="325" w:author="Joseph Sempa" w:date="2025-04-22T16:39:00Z">
               <w:r>
                 <w:rPr>
                   <w:rFonts w:eastAsia="Times New Roman"/>
@@ -51174,7 +52165,7 @@
               </w:rPr>
               <w:t xml:space="preserve"> (0.71</w:t>
             </w:r>
-            <w:del w:id="222" w:author="Joseph Sempa" w:date="2025-04-22T16:39:00Z">
+            <w:del w:id="326" w:author="Joseph Sempa" w:date="2025-04-22T16:39:00Z">
               <w:r>
                 <w:rPr>
                   <w:rFonts w:eastAsia="Times New Roman"/>
@@ -51196,7 +52187,7 @@
               </w:rPr>
               <w:t>, 0.95</w:t>
             </w:r>
-            <w:del w:id="223" w:author="Joseph Sempa" w:date="2025-04-22T16:38:00Z">
+            <w:del w:id="327" w:author="Joseph Sempa" w:date="2025-04-22T16:38:00Z">
               <w:r>
                 <w:rPr>
                   <w:rFonts w:eastAsia="Times New Roman"/>
@@ -51606,7 +52597,7 @@
               </w:rPr>
               <w:t>0.93</w:t>
             </w:r>
-            <w:del w:id="224" w:author="Joseph Sempa" w:date="2025-04-22T16:39:00Z">
+            <w:del w:id="328" w:author="Joseph Sempa" w:date="2025-04-22T16:39:00Z">
               <w:r>
                 <w:rPr>
                   <w:rFonts w:eastAsia="Times New Roman"/>
@@ -51626,7 +52617,7 @@
               </w:rPr>
               <w:t xml:space="preserve"> (0.85</w:t>
             </w:r>
-            <w:del w:id="225" w:author="Joseph Sempa" w:date="2025-04-22T16:39:00Z">
+            <w:del w:id="329" w:author="Joseph Sempa" w:date="2025-04-22T16:39:00Z">
               <w:r>
                 <w:rPr>
                   <w:rFonts w:eastAsia="Times New Roman"/>
@@ -51646,7 +52637,7 @@
               </w:rPr>
               <w:t>, 1.02</w:t>
             </w:r>
-            <w:del w:id="226" w:author="Joseph Sempa" w:date="2025-04-22T16:38:00Z">
+            <w:del w:id="330" w:author="Joseph Sempa" w:date="2025-04-22T16:38:00Z">
               <w:r>
                 <w:rPr>
                   <w:rFonts w:eastAsia="Times New Roman"/>
@@ -51878,7 +52869,7 @@
               </w:rPr>
               <w:t>0.</w:t>
             </w:r>
-            <w:del w:id="227" w:author="Joseph Sempa" w:date="2025-04-22T16:39:00Z">
+            <w:del w:id="331" w:author="Joseph Sempa" w:date="2025-04-22T16:39:00Z">
               <w:r>
                 <w:rPr>
                   <w:rFonts w:eastAsia="Times New Roman"/>
@@ -51889,7 +52880,7 @@
                 <w:delText xml:space="preserve">608 </w:delText>
               </w:r>
             </w:del>
-            <w:ins w:id="228" w:author="Joseph Sempa" w:date="2025-04-22T16:39:00Z">
+            <w:ins w:id="332" w:author="Joseph Sempa" w:date="2025-04-22T16:39:00Z">
               <w:r>
                 <w:rPr>
                   <w:rFonts w:eastAsia="Times New Roman"/>
@@ -51927,7 +52918,7 @@
               </w:rPr>
               <w:t>(0.19</w:t>
             </w:r>
-            <w:del w:id="229" w:author="Joseph Sempa" w:date="2025-04-22T16:39:00Z">
+            <w:del w:id="333" w:author="Joseph Sempa" w:date="2025-04-22T16:39:00Z">
               <w:r>
                 <w:rPr>
                   <w:rFonts w:eastAsia="Times New Roman"/>
@@ -51947,7 +52938,7 @@
               </w:rPr>
               <w:t>, 1.91</w:t>
             </w:r>
-            <w:del w:id="230" w:author="Joseph Sempa" w:date="2025-04-22T16:38:00Z">
+            <w:del w:id="334" w:author="Joseph Sempa" w:date="2025-04-22T16:38:00Z">
               <w:r>
                 <w:rPr>
                   <w:rFonts w:eastAsia="Times New Roman"/>
@@ -52188,7 +53179,7 @@
               </w:rPr>
               <w:t>1.</w:t>
             </w:r>
-            <w:del w:id="231" w:author="Joseph Sempa" w:date="2025-04-22T16:39:00Z">
+            <w:del w:id="335" w:author="Joseph Sempa" w:date="2025-04-22T16:39:00Z">
               <w:r>
                 <w:rPr>
                   <w:rFonts w:eastAsia="Times New Roman"/>
@@ -52200,7 +53191,7 @@
                 <w:delText xml:space="preserve">147 </w:delText>
               </w:r>
             </w:del>
-            <w:ins w:id="232" w:author="Joseph Sempa" w:date="2025-04-22T16:39:00Z">
+            <w:ins w:id="336" w:author="Joseph Sempa" w:date="2025-04-22T16:39:00Z">
               <w:r>
                 <w:rPr>
                   <w:rFonts w:eastAsia="Times New Roman"/>
@@ -52242,7 +53233,7 @@
               </w:rPr>
               <w:t>(1.08</w:t>
             </w:r>
-            <w:del w:id="233" w:author="Joseph Sempa" w:date="2025-04-22T16:39:00Z">
+            <w:del w:id="337" w:author="Joseph Sempa" w:date="2025-04-22T16:39:00Z">
               <w:r>
                 <w:rPr>
                   <w:rFonts w:eastAsia="Times New Roman"/>
@@ -52264,7 +53255,7 @@
               </w:rPr>
               <w:t>, 1.</w:t>
             </w:r>
-            <w:del w:id="234" w:author="Joseph Sempa" w:date="2025-04-22T16:38:00Z">
+            <w:del w:id="338" w:author="Joseph Sempa" w:date="2025-04-22T16:38:00Z">
               <w:r>
                 <w:rPr>
                   <w:rFonts w:eastAsia="Times New Roman"/>
@@ -52276,7 +53267,7 @@
                 <w:delText>217</w:delText>
               </w:r>
             </w:del>
-            <w:ins w:id="235" w:author="Joseph Sempa" w:date="2025-04-22T16:38:00Z">
+            <w:ins w:id="339" w:author="Joseph Sempa" w:date="2025-04-22T16:38:00Z">
               <w:r>
                 <w:rPr>
                   <w:rFonts w:eastAsia="Times New Roman"/>
@@ -52753,7 +53744,7 @@
               </w:rPr>
               <w:t>1.25</w:t>
             </w:r>
-            <w:del w:id="236" w:author="Joseph Sempa" w:date="2025-04-22T16:39:00Z">
+            <w:del w:id="340" w:author="Joseph Sempa" w:date="2025-04-22T16:39:00Z">
               <w:r>
                 <w:rPr>
                   <w:rFonts w:eastAsia="Times New Roman"/>
@@ -52773,7 +53764,7 @@
               </w:rPr>
               <w:t xml:space="preserve"> (0.</w:t>
             </w:r>
-            <w:del w:id="237" w:author="Joseph Sempa" w:date="2025-04-22T16:39:00Z">
+            <w:del w:id="341" w:author="Joseph Sempa" w:date="2025-04-22T16:39:00Z">
               <w:r>
                 <w:rPr>
                   <w:rFonts w:eastAsia="Times New Roman"/>
@@ -52784,7 +53775,7 @@
                 <w:delText>947</w:delText>
               </w:r>
             </w:del>
-            <w:ins w:id="238" w:author="Joseph Sempa" w:date="2025-04-22T16:39:00Z">
+            <w:ins w:id="342" w:author="Joseph Sempa" w:date="2025-04-22T16:39:00Z">
               <w:r>
                 <w:rPr>
                   <w:rFonts w:eastAsia="Times New Roman"/>
@@ -52813,7 +53804,7 @@
               </w:rPr>
               <w:t>, 1.65</w:t>
             </w:r>
-            <w:del w:id="239" w:author="Joseph Sempa" w:date="2025-04-22T16:38:00Z">
+            <w:del w:id="343" w:author="Joseph Sempa" w:date="2025-04-22T16:38:00Z">
               <w:r>
                 <w:rPr>
                   <w:rFonts w:eastAsia="Times New Roman"/>
@@ -53055,7 +54046,7 @@
               </w:rPr>
               <w:t>1.77</w:t>
             </w:r>
-            <w:del w:id="240" w:author="Joseph Sempa" w:date="2025-04-22T16:39:00Z">
+            <w:del w:id="344" w:author="Joseph Sempa" w:date="2025-04-22T16:39:00Z">
               <w:r>
                 <w:rPr>
                   <w:rFonts w:eastAsia="Times New Roman"/>
@@ -53075,7 +54066,7 @@
               </w:rPr>
               <w:t xml:space="preserve"> (0.71</w:t>
             </w:r>
-            <w:del w:id="241" w:author="Joseph Sempa" w:date="2025-04-22T16:39:00Z">
+            <w:del w:id="345" w:author="Joseph Sempa" w:date="2025-04-22T16:39:00Z">
               <w:r>
                 <w:rPr>
                   <w:rFonts w:eastAsia="Times New Roman"/>
@@ -53095,7 +54086,7 @@
               </w:rPr>
               <w:t>, 4.</w:t>
             </w:r>
-            <w:del w:id="242" w:author="Joseph Sempa" w:date="2025-04-22T16:38:00Z">
+            <w:del w:id="346" w:author="Joseph Sempa" w:date="2025-04-22T16:38:00Z">
               <w:r>
                 <w:rPr>
                   <w:rFonts w:eastAsia="Times New Roman"/>
@@ -53106,7 +54097,7 @@
                 <w:delText>397</w:delText>
               </w:r>
             </w:del>
-            <w:ins w:id="243" w:author="Joseph Sempa" w:date="2025-04-22T16:38:00Z">
+            <w:ins w:id="347" w:author="Joseph Sempa" w:date="2025-04-22T16:38:00Z">
               <w:r>
                 <w:rPr>
                   <w:rFonts w:eastAsia="Times New Roman"/>
@@ -53335,7 +54326,7 @@
               </w:rPr>
               <w:t>0.68</w:t>
             </w:r>
-            <w:del w:id="244" w:author="Joseph Sempa" w:date="2025-04-22T16:39:00Z">
+            <w:del w:id="348" w:author="Joseph Sempa" w:date="2025-04-22T16:39:00Z">
               <w:r>
                 <w:rPr>
                   <w:rFonts w:eastAsia="Times New Roman"/>
@@ -53355,7 +54346,7 @@
               </w:rPr>
               <w:t xml:space="preserve"> (0.</w:t>
             </w:r>
-            <w:del w:id="245" w:author="Joseph Sempa" w:date="2025-04-22T16:39:00Z">
+            <w:del w:id="349" w:author="Joseph Sempa" w:date="2025-04-22T16:39:00Z">
               <w:r>
                 <w:rPr>
                   <w:rFonts w:eastAsia="Times New Roman"/>
@@ -53366,7 +54357,7 @@
                 <w:delText>346</w:delText>
               </w:r>
             </w:del>
-            <w:ins w:id="246" w:author="Joseph Sempa" w:date="2025-04-22T16:39:00Z">
+            <w:ins w:id="350" w:author="Joseph Sempa" w:date="2025-04-22T16:39:00Z">
               <w:r>
                 <w:rPr>
                   <w:rFonts w:eastAsia="Times New Roman"/>
@@ -53395,7 +54386,7 @@
               </w:rPr>
               <w:t>, 1.34</w:t>
             </w:r>
-            <w:del w:id="247" w:author="Joseph Sempa" w:date="2025-04-22T16:38:00Z">
+            <w:del w:id="351" w:author="Joseph Sempa" w:date="2025-04-22T16:38:00Z">
               <w:r>
                 <w:rPr>
                   <w:rFonts w:eastAsia="Times New Roman"/>
@@ -53635,7 +54626,7 @@
               </w:rPr>
               <w:t>1.</w:t>
             </w:r>
-            <w:del w:id="248" w:author="Joseph Sempa" w:date="2025-04-22T16:40:00Z">
+            <w:del w:id="352" w:author="Joseph Sempa" w:date="2025-04-22T16:40:00Z">
               <w:r>
                 <w:rPr>
                   <w:rFonts w:eastAsia="Times New Roman"/>
@@ -53646,7 +54637,7 @@
                 <w:delText xml:space="preserve">016 </w:delText>
               </w:r>
             </w:del>
-            <w:ins w:id="249" w:author="Joseph Sempa" w:date="2025-04-22T16:40:00Z">
+            <w:ins w:id="353" w:author="Joseph Sempa" w:date="2025-04-22T16:40:00Z">
               <w:r>
                 <w:rPr>
                   <w:rFonts w:eastAsia="Times New Roman"/>
@@ -53684,7 +54675,7 @@
               </w:rPr>
               <w:t>(0.70</w:t>
             </w:r>
-            <w:del w:id="250" w:author="Joseph Sempa" w:date="2025-04-22T16:39:00Z">
+            <w:del w:id="354" w:author="Joseph Sempa" w:date="2025-04-22T16:39:00Z">
               <w:r>
                 <w:rPr>
                   <w:rFonts w:eastAsia="Times New Roman"/>
@@ -53704,7 +54695,7 @@
               </w:rPr>
               <w:t>, 1.</w:t>
             </w:r>
-            <w:del w:id="251" w:author="Joseph Sempa" w:date="2025-04-22T16:38:00Z">
+            <w:del w:id="355" w:author="Joseph Sempa" w:date="2025-04-22T16:38:00Z">
               <w:r>
                 <w:rPr>
                   <w:rFonts w:eastAsia="Times New Roman"/>
@@ -53715,7 +54706,7 @@
                 <w:delText>469</w:delText>
               </w:r>
             </w:del>
-            <w:ins w:id="252" w:author="Joseph Sempa" w:date="2025-04-22T16:38:00Z">
+            <w:ins w:id="356" w:author="Joseph Sempa" w:date="2025-04-22T16:38:00Z">
               <w:r>
                 <w:rPr>
                   <w:rFonts w:eastAsia="Times New Roman"/>
@@ -53966,7 +54957,7 @@
               </w:rPr>
               <w:t>1.02</w:t>
             </w:r>
-            <w:del w:id="253" w:author="Joseph Sempa" w:date="2025-04-22T16:40:00Z">
+            <w:del w:id="357" w:author="Joseph Sempa" w:date="2025-04-22T16:40:00Z">
               <w:r>
                 <w:rPr>
                   <w:rFonts w:eastAsia="Times New Roman"/>
@@ -53986,7 +54977,7 @@
               </w:rPr>
               <w:t xml:space="preserve"> (0.</w:t>
             </w:r>
-            <w:del w:id="254" w:author="Joseph Sempa" w:date="2025-04-22T16:39:00Z">
+            <w:del w:id="358" w:author="Joseph Sempa" w:date="2025-04-22T16:39:00Z">
               <w:r>
                 <w:rPr>
                   <w:rFonts w:eastAsia="Times New Roman"/>
@@ -53997,7 +54988,7 @@
                 <w:delText>948</w:delText>
               </w:r>
             </w:del>
-            <w:ins w:id="255" w:author="Joseph Sempa" w:date="2025-04-22T16:39:00Z">
+            <w:ins w:id="359" w:author="Joseph Sempa" w:date="2025-04-22T16:39:00Z">
               <w:r>
                 <w:rPr>
                   <w:rFonts w:eastAsia="Times New Roman"/>
@@ -54026,7 +55017,7 @@
               </w:rPr>
               <w:t>, 1.10</w:t>
             </w:r>
-            <w:del w:id="256" w:author="Joseph Sempa" w:date="2025-04-22T16:38:00Z">
+            <w:del w:id="360" w:author="Joseph Sempa" w:date="2025-04-22T16:38:00Z">
               <w:r>
                 <w:rPr>
                   <w:rFonts w:eastAsia="Times New Roman"/>
@@ -54427,7 +55418,7 @@
               </w:rPr>
               <w:t>0.</w:t>
             </w:r>
-            <w:del w:id="257" w:author="Joseph Sempa" w:date="2025-04-22T16:40:00Z">
+            <w:del w:id="361" w:author="Joseph Sempa" w:date="2025-04-22T16:40:00Z">
               <w:r>
                 <w:rPr>
                   <w:rFonts w:eastAsia="Times New Roman"/>
@@ -54439,7 +55430,7 @@
                 <w:delText xml:space="preserve">555 </w:delText>
               </w:r>
             </w:del>
-            <w:ins w:id="258" w:author="Joseph Sempa" w:date="2025-04-22T16:40:00Z">
+            <w:ins w:id="362" w:author="Joseph Sempa" w:date="2025-04-22T16:40:00Z">
               <w:r>
                 <w:rPr>
                   <w:rFonts w:eastAsia="Times New Roman"/>
@@ -54481,7 +55472,7 @@
               </w:rPr>
               <w:t>(0.33, 0.93</w:t>
             </w:r>
-            <w:del w:id="259" w:author="Joseph Sempa" w:date="2025-04-22T16:38:00Z">
+            <w:del w:id="363" w:author="Joseph Sempa" w:date="2025-04-22T16:38:00Z">
               <w:r>
                 <w:rPr>
                   <w:rFonts w:eastAsia="Times New Roman"/>
@@ -54715,7 +55706,7 @@
               </w:rPr>
               <w:t>1.</w:t>
             </w:r>
-            <w:del w:id="260" w:author="Joseph Sempa" w:date="2025-04-22T16:40:00Z">
+            <w:del w:id="364" w:author="Joseph Sempa" w:date="2025-04-22T16:40:00Z">
               <w:r>
                 <w:rPr>
                   <w:rFonts w:eastAsia="Times New Roman"/>
@@ -54726,7 +55717,7 @@
                 <w:delText xml:space="preserve">608 </w:delText>
               </w:r>
             </w:del>
-            <w:ins w:id="261" w:author="Joseph Sempa" w:date="2025-04-22T16:40:00Z">
+            <w:ins w:id="365" w:author="Joseph Sempa" w:date="2025-04-22T16:40:00Z">
               <w:r>
                 <w:rPr>
                   <w:rFonts w:eastAsia="Times New Roman"/>
@@ -54764,7 +55755,7 @@
               </w:rPr>
               <w:t>(0.9</w:t>
             </w:r>
-            <w:ins w:id="262" w:author="Joseph Sempa" w:date="2025-04-22T16:38:00Z">
+            <w:ins w:id="366" w:author="Joseph Sempa" w:date="2025-04-22T16:38:00Z">
               <w:r>
                 <w:rPr>
                   <w:rFonts w:eastAsia="Times New Roman"/>
@@ -54784,7 +55775,7 @@
               </w:rPr>
               <w:t>, 2.87</w:t>
             </w:r>
-            <w:del w:id="263" w:author="Joseph Sempa" w:date="2025-04-22T16:38:00Z">
+            <w:del w:id="367" w:author="Joseph Sempa" w:date="2025-04-22T16:38:00Z">
               <w:r>
                 <w:rPr>
                   <w:rFonts w:eastAsia="Times New Roman"/>
@@ -55211,7 +56202,17 @@
           <w:sz w:val="22"/>
           <w:szCs w:val="22"/>
         </w:rPr>
-        <w:t xml:space="preserve"> (Feature Importances According to the Best Neural Network Model) highlights the relative influence of each variable, underscoring the high predictive value of Sodium and Random Cortisol Results. Though the limited size of this dataset precludes definitive conclusions, these proof-of-concept results underscore the promise of targeted machine learning strategies in anticipating adrenal insufficiency.</w:t>
+        <w:t xml:space="preserve"> (Feature Importances According to the Best Neural Network Model) highlights the relative influence of each variable, underscoring the high predictive value of Sodium and Random Cortisol Results. Though the limited size of this dataset precludes definitive conclusions, these proof-of-</w:t>
+      </w:r>
+      <w:r>
+        <w:rPr>
+          <w:rFonts w:ascii="Arial" w:hAnsi="Arial" w:cs="Arial"/>
+          <w:color w:val="000000"/>
+          <w:sz w:val="22"/>
+          <w:szCs w:val="22"/>
+        </w:rPr>
+        <w:lastRenderedPageBreak/>
+        <w:t>concept results underscore the promise of targeted machine learning strategies in anticipating adrenal insufficiency.</w:t>
       </w:r>
     </w:p>
     <w:tbl>
@@ -55472,7 +56473,6 @@
                 <w:sz w:val="22"/>
                 <w:szCs w:val="22"/>
               </w:rPr>
-              <w:lastRenderedPageBreak/>
               <w:t>Sensitivity</w:t>
             </w:r>
           </w:p>
@@ -56165,7 +57165,7 @@
                     </pic:cNvPicPr>
                   </pic:nvPicPr>
                   <pic:blipFill>
-                    <a:blip r:embed="rId19">
+                    <a:blip r:embed="rId20">
                       <a:extLst>
                         <a:ext uri="{28A0092B-C50C-407E-A947-70E740481C1C}">
                           <a14:useLocalDpi xmlns:a14="http://schemas.microsoft.com/office/drawing/2010/main" val="0"/>
@@ -56304,7 +57304,7 @@
                     </pic:cNvPicPr>
                   </pic:nvPicPr>
                   <pic:blipFill>
-                    <a:blip r:embed="rId20">
+                    <a:blip r:embed="rId21">
                       <a:extLst>
                         <a:ext uri="{28A0092B-C50C-407E-A947-70E740481C1C}">
                           <a14:useLocalDpi xmlns:a14="http://schemas.microsoft.com/office/drawing/2010/main" val="0"/>
@@ -56413,7 +57413,7 @@
         </w:rPr>
         <w:br/>
       </w:r>
-      <w:hyperlink r:id="rId21" w:history="1">
+      <w:hyperlink r:id="rId22" w:history="1">
         <w:r>
           <w:rPr>
             <w:rStyle w:val="Hyperlink"/>
@@ -56595,7 +57595,7 @@
           <w:bCs/>
           <w:w w:val="90"/>
         </w:rPr>
-        <w:pPrChange w:id="264" w:author="Joseph B Sempa" w:date="2025-04-22T21:45:00Z">
+        <w:pPrChange w:id="368" w:author="Joseph B Sempa" w:date="2025-04-22T21:45:00Z">
           <w:pPr>
             <w:pStyle w:val="BodyText"/>
             <w:spacing w:before="65" w:line="254" w:lineRule="auto"/>
@@ -57307,7 +58307,7 @@
     </w:p>
     <w:p>
       <w:pPr>
-        <w:pPrChange w:id="265" w:author="Joseph B Sempa" w:date="2025-04-22T21:45:00Z">
+        <w:pPrChange w:id="369" w:author="Joseph B Sempa" w:date="2025-04-22T21:45:00Z">
           <w:pPr>
             <w:pStyle w:val="BodyText"/>
             <w:spacing w:before="185" w:line="249" w:lineRule="auto"/>
@@ -57657,7 +58657,7 @@
         <w:rPr>
           <w:w w:val="90"/>
         </w:rPr>
-        <w:pPrChange w:id="266" w:author="Joseph B Sempa" w:date="2025-04-22T21:45:00Z">
+        <w:pPrChange w:id="370" w:author="Joseph B Sempa" w:date="2025-04-22T21:45:00Z">
           <w:pPr>
             <w:pStyle w:val="BodyText"/>
             <w:spacing w:before="185" w:line="249" w:lineRule="auto"/>
@@ -58343,7 +59343,7 @@
     </w:p>
     <w:p>
       <w:pPr>
-        <w:pPrChange w:id="267" w:author="Joseph B Sempa" w:date="2025-04-22T21:45:00Z">
+        <w:pPrChange w:id="371" w:author="Joseph B Sempa" w:date="2025-04-22T21:45:00Z">
           <w:pPr>
             <w:pStyle w:val="BodyText"/>
             <w:spacing w:before="188" w:line="254" w:lineRule="auto"/>
@@ -58822,7 +59822,7 @@
       </w:r>
       <w:r>
         <w:rPr>
-          <w:rPrChange w:id="268" w:author="Joseph B Sempa" w:date="2025-04-22T21:45:00Z">
+          <w:rPrChange w:id="372" w:author="Joseph B Sempa" w:date="2025-04-22T21:45:00Z">
             <w:rPr>
               <w:spacing w:val="-17"/>
             </w:rPr>
@@ -58832,7 +59832,7 @@
       </w:r>
       <w:r>
         <w:rPr>
-          <w:rPrChange w:id="269" w:author="Joseph B Sempa" w:date="2025-04-22T21:45:00Z">
+          <w:rPrChange w:id="373" w:author="Joseph B Sempa" w:date="2025-04-22T21:45:00Z">
             <w:rPr>
               <w:spacing w:val="-17"/>
             </w:rPr>
@@ -58842,7 +59842,7 @@
       </w:r>
       <w:r>
         <w:rPr>
-          <w:rPrChange w:id="270" w:author="Joseph B Sempa" w:date="2025-04-22T21:45:00Z">
+          <w:rPrChange w:id="374" w:author="Joseph B Sempa" w:date="2025-04-22T21:45:00Z">
             <w:rPr>
               <w:spacing w:val="-17"/>
             </w:rPr>
@@ -58852,7 +59852,7 @@
       </w:r>
       <w:r>
         <w:rPr>
-          <w:rPrChange w:id="271" w:author="Joseph B Sempa" w:date="2025-04-22T21:45:00Z">
+          <w:rPrChange w:id="375" w:author="Joseph B Sempa" w:date="2025-04-22T21:45:00Z">
             <w:rPr>
               <w:spacing w:val="-17"/>
             </w:rPr>
@@ -58862,7 +59862,7 @@
       </w:r>
       <w:r>
         <w:rPr>
-          <w:rPrChange w:id="272" w:author="Joseph B Sempa" w:date="2025-04-22T21:45:00Z">
+          <w:rPrChange w:id="376" w:author="Joseph B Sempa" w:date="2025-04-22T21:45:00Z">
             <w:rPr>
               <w:spacing w:val="-17"/>
             </w:rPr>
@@ -58872,7 +59872,7 @@
       </w:r>
       <w:r>
         <w:rPr>
-          <w:rPrChange w:id="273" w:author="Joseph B Sempa" w:date="2025-04-22T21:45:00Z">
+          <w:rPrChange w:id="377" w:author="Joseph B Sempa" w:date="2025-04-22T21:45:00Z">
             <w:rPr>
               <w:spacing w:val="-17"/>
             </w:rPr>
@@ -58882,7 +59882,7 @@
       </w:r>
       <w:r>
         <w:rPr>
-          <w:rPrChange w:id="274" w:author="Joseph B Sempa" w:date="2025-04-22T21:45:00Z">
+          <w:rPrChange w:id="378" w:author="Joseph B Sempa" w:date="2025-04-22T21:45:00Z">
             <w:rPr>
               <w:spacing w:val="-17"/>
             </w:rPr>
@@ -58892,7 +59892,7 @@
       </w:r>
       <w:r>
         <w:rPr>
-          <w:rPrChange w:id="275" w:author="Joseph B Sempa" w:date="2025-04-22T21:45:00Z">
+          <w:rPrChange w:id="379" w:author="Joseph B Sempa" w:date="2025-04-22T21:45:00Z">
             <w:rPr>
               <w:spacing w:val="-17"/>
             </w:rPr>
@@ -58903,7 +59903,7 @@
     </w:p>
     <w:p>
       <w:pPr>
-        <w:pPrChange w:id="276" w:author="Joseph B Sempa" w:date="2025-04-22T21:45:00Z">
+        <w:pPrChange w:id="380" w:author="Joseph B Sempa" w:date="2025-04-22T21:45:00Z">
           <w:pPr>
             <w:pStyle w:val="BodyText"/>
             <w:spacing w:before="7" w:line="254" w:lineRule="auto"/>
@@ -58917,7 +59917,7 @@
     </w:p>
     <w:p>
       <w:pPr>
-        <w:pPrChange w:id="277" w:author="Joseph B Sempa" w:date="2025-04-22T21:45:00Z">
+        <w:pPrChange w:id="381" w:author="Joseph B Sempa" w:date="2025-04-22T21:45:00Z">
           <w:pPr>
             <w:pStyle w:val="BodyText"/>
             <w:spacing w:before="184" w:line="254" w:lineRule="auto"/>
@@ -59316,7 +60316,7 @@
         <w:rPr>
           <w:w w:val="80"/>
         </w:rPr>
-        <w:pPrChange w:id="278" w:author="Joseph B Sempa" w:date="2025-04-22T21:45:00Z">
+        <w:pPrChange w:id="382" w:author="Joseph B Sempa" w:date="2025-04-22T21:45:00Z">
           <w:pPr>
             <w:pStyle w:val="NormalWeb"/>
             <w:spacing w:before="240" w:beforeAutospacing="0" w:after="240" w:afterAutospacing="0"/>
@@ -59337,7 +60337,7 @@
           <w:spacing w:val="-2"/>
           <w:w w:val="80"/>
         </w:rPr>
-        <w:pPrChange w:id="279" w:author="Joseph B Sempa" w:date="2025-04-22T21:45:00Z">
+        <w:pPrChange w:id="383" w:author="Joseph B Sempa" w:date="2025-04-22T21:45:00Z">
           <w:pPr>
             <w:pStyle w:val="Heading3"/>
             <w:spacing w:before="185"/>
@@ -59379,12 +60379,10 @@
     <w:p>
       <w:pPr>
         <w:rPr>
-          <w:b/>
-          <w:bCs/>
           <w:spacing w:val="-2"/>
           <w:w w:val="80"/>
         </w:rPr>
-        <w:pPrChange w:id="280" w:author="Joseph B Sempa" w:date="2025-04-22T21:45:00Z">
+        <w:pPrChange w:id="384" w:author="Joseph B Sempa" w:date="2025-04-22T21:45:00Z">
           <w:pPr>
             <w:pStyle w:val="Heading3"/>
           </w:pPr>
@@ -59469,7 +60467,7 @@
     </w:p>
     <w:p>
       <w:pPr>
-        <w:pPrChange w:id="281" w:author="Joseph B Sempa" w:date="2025-04-22T21:45:00Z">
+        <w:pPrChange w:id="385" w:author="Joseph B Sempa" w:date="2025-04-22T21:45:00Z">
           <w:pPr>
             <w:pStyle w:val="Heading3"/>
           </w:pPr>
@@ -59485,11 +60483,7 @@
     </w:p>
     <w:p>
       <w:pPr>
-        <w:rPr>
-          <w:b/>
-          <w:bCs/>
-        </w:rPr>
-        <w:pPrChange w:id="282" w:author="Joseph B Sempa" w:date="2025-04-22T21:45:00Z">
+        <w:pPrChange w:id="386" w:author="Joseph B Sempa" w:date="2025-04-22T21:45:00Z">
           <w:pPr>
             <w:pStyle w:val="Heading3"/>
             <w:numPr>
@@ -59511,11 +60505,7 @@
     </w:p>
     <w:p>
       <w:pPr>
-        <w:rPr>
-          <w:b/>
-          <w:bCs/>
-        </w:rPr>
-        <w:pPrChange w:id="283" w:author="Joseph B Sempa" w:date="2025-04-22T21:45:00Z">
+        <w:pPrChange w:id="387" w:author="Joseph B Sempa" w:date="2025-04-22T21:45:00Z">
           <w:pPr>
             <w:pStyle w:val="Heading3"/>
             <w:numPr>
@@ -59592,11 +60582,7 @@
     </w:p>
     <w:p>
       <w:pPr>
-        <w:rPr>
-          <w:b/>
-          <w:bCs/>
-        </w:rPr>
-        <w:pPrChange w:id="284" w:author="Joseph B Sempa" w:date="2025-04-22T21:45:00Z">
+        <w:pPrChange w:id="388" w:author="Joseph B Sempa" w:date="2025-04-22T21:45:00Z">
           <w:pPr>
             <w:pStyle w:val="Heading3"/>
             <w:numPr>
@@ -59639,7 +60625,7 @@
         <w:rPr>
           <w:b/>
         </w:rPr>
-        <w:pPrChange w:id="285" w:author="Joseph B Sempa" w:date="2025-04-22T21:45:00Z">
+        <w:pPrChange w:id="389" w:author="Joseph B Sempa" w:date="2025-04-22T21:45:00Z">
           <w:pPr>
             <w:pStyle w:val="BodyText"/>
             <w:ind w:left="0"/>
@@ -59652,7 +60638,7 @@
         <w:rPr>
           <w:b/>
         </w:rPr>
-        <w:pPrChange w:id="286" w:author="Joseph B Sempa" w:date="2025-04-22T21:45:00Z">
+        <w:pPrChange w:id="390" w:author="Joseph B Sempa" w:date="2025-04-22T21:45:00Z">
           <w:pPr>
             <w:pStyle w:val="BodyText"/>
             <w:ind w:left="0"/>
@@ -59665,7 +60651,7 @@
         <w:rPr>
           <w:b/>
         </w:rPr>
-        <w:pPrChange w:id="287" w:author="Joseph B Sempa" w:date="2025-04-22T21:45:00Z">
+        <w:pPrChange w:id="391" w:author="Joseph B Sempa" w:date="2025-04-22T21:45:00Z">
           <w:pPr>
             <w:ind w:left="520"/>
           </w:pPr>
@@ -59681,7 +60667,7 @@
     </w:p>
     <w:p>
       <w:pPr>
-        <w:pPrChange w:id="288" w:author="Joseph B Sempa" w:date="2025-04-22T21:45:00Z">
+        <w:pPrChange w:id="392" w:author="Joseph B Sempa" w:date="2025-04-22T21:45:00Z">
           <w:pPr>
             <w:pStyle w:val="BodyText"/>
             <w:spacing w:before="198" w:line="254" w:lineRule="auto"/>
@@ -62978,7 +63964,7 @@
       </w:r>
     </w:p>
   </w:comment>
-  <w:comment w:id="188" w:author="Joseph Sempa" w:date="2025-04-22T16:37:00Z" w:initials="JS">
+  <w:comment w:id="292" w:author="Joseph Sempa" w:date="2025-04-22T16:37:00Z" w:initials="JS">
     <w:p>
       <w:pPr>
         <w:pStyle w:val="CommentText"/>
@@ -62994,7 +63980,7 @@
       </w:r>
     </w:p>
   </w:comment>
-  <w:comment w:id="189" w:author="Joseph Sempa" w:date="2025-04-22T16:36:00Z" w:initials="JS">
+  <w:comment w:id="293" w:author="Joseph Sempa" w:date="2025-04-22T16:36:00Z" w:initials="JS">
     <w:p>
       <w:pPr>
         <w:pStyle w:val="CommentText"/>
@@ -63010,7 +63996,7 @@
       </w:r>
     </w:p>
   </w:comment>
-  <w:comment w:id="197" w:author="Joseph B Sempa" w:date="2025-04-22T21:25:00Z" w:initials="JBS">
+  <w:comment w:id="301" w:author="Joseph B Sempa" w:date="2025-04-22T21:25:00Z" w:initials="JBS">
     <w:p>
       <w:pPr>
         <w:pStyle w:val="CommentText"/>
@@ -63024,11 +64010,9 @@
       <w:r>
         <w:t>@</w:t>
       </w:r>
-      <w:proofErr w:type="gramStart"/>
       <w:r>
         <w:t>Ian</w:t>
       </w:r>
-      <w:proofErr w:type="gramEnd"/>
       <w:r>
         <w:t xml:space="preserve"> </w:t>
       </w:r>
@@ -65289,7 +66273,7 @@
 </file>
 
 <file path=customXml/itemProps1.xml><?xml version="1.0" encoding="utf-8"?>
-<ds:datastoreItem xmlns:ds="http://schemas.openxmlformats.org/officeDocument/2006/customXml" ds:itemID="{C786F284-78F9-466D-8906-0A1F7E6B69F3}">
+<ds:datastoreItem xmlns:ds="http://schemas.openxmlformats.org/officeDocument/2006/customXml" ds:itemID="{5604208C-A61D-4B43-91B2-2DCA89BBFD2A}">
   <ds:schemaRefs>
     <ds:schemaRef ds:uri="http://schemas.openxmlformats.org/officeDocument/2006/bibliography"/>
   </ds:schemaRefs>

</xml_diff>